<commit_message>
update 5. character controller and AI can fight now.
</commit_message>
<xml_diff>
--- a/Documentation/Professional Practice Development.docx
+++ b/Documentation/Professional Practice Development.docx
@@ -1,6 +1,6 @@
 
 <file path=word/document.xml><?xml version="1.0" encoding="utf-8"?>
-<w:document xmlns:wpc="http://schemas.microsoft.com/office/word/2010/wordprocessingCanvas" xmlns:cx="http://schemas.microsoft.com/office/drawing/2014/chartex" xmlns:cx1="http://schemas.microsoft.com/office/drawing/2015/9/8/chartex" xmlns:mc="http://schemas.openxmlformats.org/markup-compatibility/2006" xmlns:o="urn:schemas-microsoft-com:office:office" xmlns:r="http://schemas.openxmlformats.org/officeDocument/2006/relationships" xmlns:m="http://schemas.openxmlformats.org/officeDocument/2006/math" xmlns:v="urn:schemas-microsoft-com:vml" xmlns:wp14="http://schemas.microsoft.com/office/word/2010/wordprocessingDrawing" xmlns:wp="http://schemas.openxmlformats.org/drawingml/2006/wordprocessingDrawing" xmlns:w10="urn:schemas-microsoft-com:office:word" xmlns:w="http://schemas.openxmlformats.org/wordprocessingml/2006/main" xmlns:w14="http://schemas.microsoft.com/office/word/2010/wordml" xmlns:w15="http://schemas.microsoft.com/office/word/2012/wordml" xmlns:w16se="http://schemas.microsoft.com/office/word/2015/wordml/symex" xmlns:wpg="http://schemas.microsoft.com/office/word/2010/wordprocessingGroup" xmlns:wpi="http://schemas.microsoft.com/office/word/2010/wordprocessingInk" xmlns:wne="http://schemas.microsoft.com/office/word/2006/wordml" xmlns:wps="http://schemas.microsoft.com/office/word/2010/wordprocessingShape" mc:Ignorable="w14 w15 w16se wp14">
+<w:document xmlns:wpc="http://schemas.microsoft.com/office/word/2010/wordprocessingCanvas" xmlns:cx="http://schemas.microsoft.com/office/drawing/2014/chartex" xmlns:cx1="http://schemas.microsoft.com/office/drawing/2015/9/8/chartex" xmlns:cx2="http://schemas.microsoft.com/office/drawing/2015/10/21/chartex" xmlns:cx3="http://schemas.microsoft.com/office/drawing/2016/5/9/chartex" xmlns:cx4="http://schemas.microsoft.com/office/drawing/2016/5/10/chartex" xmlns:cx5="http://schemas.microsoft.com/office/drawing/2016/5/11/chartex" xmlns:cx6="http://schemas.microsoft.com/office/drawing/2016/5/12/chartex" xmlns:cx7="http://schemas.microsoft.com/office/drawing/2016/5/13/chartex" xmlns:cx8="http://schemas.microsoft.com/office/drawing/2016/5/14/chartex" xmlns:mc="http://schemas.openxmlformats.org/markup-compatibility/2006" xmlns:aink="http://schemas.microsoft.com/office/drawing/2016/ink" xmlns:am3d="http://schemas.microsoft.com/office/drawing/2017/model3d" xmlns:o="urn:schemas-microsoft-com:office:office" xmlns:r="http://schemas.openxmlformats.org/officeDocument/2006/relationships" xmlns:m="http://schemas.openxmlformats.org/officeDocument/2006/math" xmlns:v="urn:schemas-microsoft-com:vml" xmlns:wp14="http://schemas.microsoft.com/office/word/2010/wordprocessingDrawing" xmlns:wp="http://schemas.openxmlformats.org/drawingml/2006/wordprocessingDrawing" xmlns:w10="urn:schemas-microsoft-com:office:word" xmlns:w="http://schemas.openxmlformats.org/wordprocessingml/2006/main" xmlns:w14="http://schemas.microsoft.com/office/word/2010/wordml" xmlns:w15="http://schemas.microsoft.com/office/word/2012/wordml" xmlns:w16cid="http://schemas.microsoft.com/office/word/2016/wordml/cid" xmlns:w16se="http://schemas.microsoft.com/office/word/2015/wordml/symex" xmlns:wpg="http://schemas.microsoft.com/office/word/2010/wordprocessingGroup" xmlns:wpi="http://schemas.microsoft.com/office/word/2010/wordprocessingInk" xmlns:wne="http://schemas.microsoft.com/office/word/2006/wordml" xmlns:wps="http://schemas.microsoft.com/office/word/2010/wordprocessingShape" mc:Ignorable="w14 w15 w16se w16cid wp14">
   <w:background w:color="FFFFFF"/>
   <w:body>
     <w:p>
@@ -16,7 +16,7 @@
           <w:color w:val="FFFFFF" w:themeColor="background1"/>
         </w:rPr>
         <w:drawing>
-          <wp:anchor distT="0" distB="0" distL="114300" distR="114300" simplePos="0" relativeHeight="251658240" behindDoc="1" locked="0" layoutInCell="1" allowOverlap="1" wp14:anchorId="7127C20B" wp14:editId="1D4C1124">
+          <wp:anchor distT="0" distB="0" distL="114300" distR="114300" simplePos="0" relativeHeight="251658240" behindDoc="1" locked="0" layoutInCell="1" allowOverlap="1" wp14:anchorId="6D502910" wp14:editId="37444C24">
             <wp:simplePos x="0" y="0"/>
             <wp:positionH relativeFrom="page">
               <wp:align>left</wp:align>
@@ -259,7 +259,7 @@
           <w:noProof/>
         </w:rPr>
         <w:drawing>
-          <wp:inline distT="0" distB="0" distL="0" distR="0" wp14:anchorId="62051B37" wp14:editId="78F1F7FA">
+          <wp:inline distT="0" distB="0" distL="0" distR="0" wp14:anchorId="5229C856" wp14:editId="27F75B1E">
             <wp:extent cx="5715000" cy="1905000"/>
             <wp:effectExtent l="0" t="0" r="0" b="0"/>
             <wp:docPr id="1" name="Picture 1" descr="C:\Users\deanf\Desktop\blade-runner-2.png"/>
@@ -546,7 +546,21 @@
               <w:rPr>
                 <w:i/>
               </w:rPr>
-              <w:t xml:space="preserve"> this exercise is primarily meant to serve as a starting point and a reference for your future plans.</w:t>
+              <w:t xml:space="preserve"> this exercise is primarily meant to serve as a starting point and a reference for your </w:t>
+            </w:r>
+            <w:proofErr w:type="gramStart"/>
+            <w:r>
+              <w:rPr>
+                <w:i/>
+              </w:rPr>
+              <w:t>future plans</w:t>
+            </w:r>
+            <w:proofErr w:type="gramEnd"/>
+            <w:r>
+              <w:rPr>
+                <w:i/>
+              </w:rPr>
+              <w:t>.</w:t>
             </w:r>
             <w:r>
               <w:rPr>
@@ -575,6 +589,1093 @@
       </w:pPr>
       <w:r>
         <w:t>Name</w:t>
+      </w:r>
+    </w:p>
+    <w:tbl>
+      <w:tblPr>
+        <w:tblW w:w="9360" w:type="dxa"/>
+        <w:tblInd w:w="100" w:type="dxa"/>
+        <w:tblBorders>
+          <w:top w:val="single" w:sz="8" w:space="0" w:color="000000"/>
+          <w:left w:val="single" w:sz="8" w:space="0" w:color="000000"/>
+          <w:bottom w:val="single" w:sz="8" w:space="0" w:color="000000"/>
+          <w:right w:val="single" w:sz="8" w:space="0" w:color="000000"/>
+          <w:insideH w:val="single" w:sz="8" w:space="0" w:color="000000"/>
+          <w:insideV w:val="single" w:sz="8" w:space="0" w:color="000000"/>
+        </w:tblBorders>
+        <w:tblLayout w:type="fixed"/>
+        <w:tblLook w:val="0600" w:firstRow="0" w:lastRow="0" w:firstColumn="0" w:lastColumn="0" w:noHBand="1" w:noVBand="1"/>
+      </w:tblPr>
+      <w:tblGrid>
+        <w:gridCol w:w="9360"/>
+      </w:tblGrid>
+      <w:tr>
+        <w:tc>
+          <w:tcPr>
+            <w:tcW w:w="9360" w:type="dxa"/>
+            <w:shd w:val="clear" w:color="auto" w:fill="CFE2F3"/>
+            <w:tcMar>
+              <w:top w:w="100" w:type="dxa"/>
+              <w:left w:w="100" w:type="dxa"/>
+              <w:bottom w:w="100" w:type="dxa"/>
+              <w:right w:w="100" w:type="dxa"/>
+            </w:tcMar>
+          </w:tcPr>
+          <w:p>
+            <w:pPr>
+              <w:ind w:left="360"/>
+            </w:pPr>
+            <w:r>
+              <w:t>Jacob Bloem</w:t>
+            </w:r>
+          </w:p>
+        </w:tc>
+      </w:tr>
+    </w:tbl>
+    <w:p>
+      <w:pPr>
+        <w:ind w:left="360"/>
+      </w:pPr>
+    </w:p>
+    <w:p>
+      <w:pPr>
+        <w:ind w:left="360"/>
+      </w:pPr>
+      <w:r>
+        <w:t>Any interesting work experience, voluntary or paid?</w:t>
+      </w:r>
+    </w:p>
+    <w:tbl>
+      <w:tblPr>
+        <w:tblW w:w="9360" w:type="dxa"/>
+        <w:tblInd w:w="100" w:type="dxa"/>
+        <w:tblBorders>
+          <w:top w:val="single" w:sz="8" w:space="0" w:color="000000"/>
+          <w:left w:val="single" w:sz="8" w:space="0" w:color="000000"/>
+          <w:bottom w:val="single" w:sz="8" w:space="0" w:color="000000"/>
+          <w:right w:val="single" w:sz="8" w:space="0" w:color="000000"/>
+          <w:insideH w:val="single" w:sz="8" w:space="0" w:color="000000"/>
+          <w:insideV w:val="single" w:sz="8" w:space="0" w:color="000000"/>
+        </w:tblBorders>
+        <w:tblLayout w:type="fixed"/>
+        <w:tblLook w:val="0600" w:firstRow="0" w:lastRow="0" w:firstColumn="0" w:lastColumn="0" w:noHBand="1" w:noVBand="1"/>
+      </w:tblPr>
+      <w:tblGrid>
+        <w:gridCol w:w="9360"/>
+      </w:tblGrid>
+      <w:tr>
+        <w:tc>
+          <w:tcPr>
+            <w:tcW w:w="9360" w:type="dxa"/>
+            <w:shd w:val="clear" w:color="auto" w:fill="CFE2F3"/>
+            <w:tcMar>
+              <w:top w:w="100" w:type="dxa"/>
+              <w:left w:w="100" w:type="dxa"/>
+              <w:bottom w:w="100" w:type="dxa"/>
+              <w:right w:w="100" w:type="dxa"/>
+            </w:tcMar>
+          </w:tcPr>
+          <w:p>
+            <w:pPr>
+              <w:ind w:left="360"/>
+            </w:pPr>
+            <w:r>
+              <w:t>I make and deliver pizzas for work</w:t>
+            </w:r>
+          </w:p>
+        </w:tc>
+      </w:tr>
+    </w:tbl>
+    <w:p>
+      <w:pPr>
+        <w:ind w:left="360"/>
+      </w:pPr>
+    </w:p>
+    <w:p>
+      <w:pPr>
+        <w:ind w:left="360"/>
+      </w:pPr>
+      <w:r>
+        <w:t>Any other achievements?  Creative/artistic/leisure/sports?</w:t>
+      </w:r>
+    </w:p>
+    <w:tbl>
+      <w:tblPr>
+        <w:tblW w:w="9360" w:type="dxa"/>
+        <w:tblInd w:w="100" w:type="dxa"/>
+        <w:tblBorders>
+          <w:top w:val="single" w:sz="8" w:space="0" w:color="000000"/>
+          <w:left w:val="single" w:sz="8" w:space="0" w:color="000000"/>
+          <w:bottom w:val="single" w:sz="8" w:space="0" w:color="000000"/>
+          <w:right w:val="single" w:sz="8" w:space="0" w:color="000000"/>
+          <w:insideH w:val="single" w:sz="8" w:space="0" w:color="000000"/>
+          <w:insideV w:val="single" w:sz="8" w:space="0" w:color="000000"/>
+        </w:tblBorders>
+        <w:tblLayout w:type="fixed"/>
+        <w:tblLook w:val="0600" w:firstRow="0" w:lastRow="0" w:firstColumn="0" w:lastColumn="0" w:noHBand="1" w:noVBand="1"/>
+      </w:tblPr>
+      <w:tblGrid>
+        <w:gridCol w:w="9360"/>
+      </w:tblGrid>
+      <w:tr>
+        <w:tc>
+          <w:tcPr>
+            <w:tcW w:w="9360" w:type="dxa"/>
+            <w:shd w:val="clear" w:color="auto" w:fill="CFE2F3"/>
+            <w:tcMar>
+              <w:top w:w="100" w:type="dxa"/>
+              <w:left w:w="100" w:type="dxa"/>
+              <w:bottom w:w="100" w:type="dxa"/>
+              <w:right w:w="100" w:type="dxa"/>
+            </w:tcMar>
+          </w:tcPr>
+          <w:p>
+            <w:pPr>
+              <w:ind w:left="360"/>
+            </w:pPr>
+            <w:r>
+              <w:t>Currently a competitive laser tag player. Going into my 3</w:t>
+            </w:r>
+            <w:r>
+              <w:rPr>
+                <w:vertAlign w:val="superscript"/>
+              </w:rPr>
+              <w:t>rd</w:t>
+            </w:r>
+            <w:r>
+              <w:t xml:space="preserve"> nationals</w:t>
+            </w:r>
+          </w:p>
+        </w:tc>
+      </w:tr>
+    </w:tbl>
+    <w:p>
+      <w:pPr>
+        <w:ind w:left="360"/>
+      </w:pPr>
+    </w:p>
+    <w:p>
+      <w:pPr>
+        <w:ind w:left="360"/>
+      </w:pPr>
+      <w:r>
+        <w:t>Hobbies and interests?</w:t>
+      </w:r>
+    </w:p>
+    <w:tbl>
+      <w:tblPr>
+        <w:tblW w:w="9360" w:type="dxa"/>
+        <w:tblInd w:w="100" w:type="dxa"/>
+        <w:tblBorders>
+          <w:top w:val="single" w:sz="8" w:space="0" w:color="000000"/>
+          <w:left w:val="single" w:sz="8" w:space="0" w:color="000000"/>
+          <w:bottom w:val="single" w:sz="8" w:space="0" w:color="000000"/>
+          <w:right w:val="single" w:sz="8" w:space="0" w:color="000000"/>
+          <w:insideH w:val="single" w:sz="8" w:space="0" w:color="000000"/>
+          <w:insideV w:val="single" w:sz="8" w:space="0" w:color="000000"/>
+        </w:tblBorders>
+        <w:tblLayout w:type="fixed"/>
+        <w:tblLook w:val="0600" w:firstRow="0" w:lastRow="0" w:firstColumn="0" w:lastColumn="0" w:noHBand="1" w:noVBand="1"/>
+      </w:tblPr>
+      <w:tblGrid>
+        <w:gridCol w:w="9360"/>
+      </w:tblGrid>
+      <w:tr>
+        <w:tc>
+          <w:tcPr>
+            <w:tcW w:w="9360" w:type="dxa"/>
+            <w:shd w:val="clear" w:color="auto" w:fill="CFE2F3"/>
+            <w:tcMar>
+              <w:top w:w="100" w:type="dxa"/>
+              <w:left w:w="100" w:type="dxa"/>
+              <w:bottom w:w="100" w:type="dxa"/>
+              <w:right w:w="100" w:type="dxa"/>
+            </w:tcMar>
+          </w:tcPr>
+          <w:p>
+            <w:pPr>
+              <w:ind w:left="360"/>
+            </w:pPr>
+            <w:r>
+              <w:t xml:space="preserve">Laser tag, gaming. </w:t>
+            </w:r>
+          </w:p>
+        </w:tc>
+      </w:tr>
+    </w:tbl>
+    <w:p>
+      <w:pPr>
+        <w:ind w:left="360"/>
+      </w:pPr>
+    </w:p>
+    <w:p>
+      <w:pPr>
+        <w:ind w:left="360"/>
+      </w:pPr>
+      <w:r>
+        <w:t>Why did you decide to study a diploma and why AIE?</w:t>
+      </w:r>
+    </w:p>
+    <w:tbl>
+      <w:tblPr>
+        <w:tblW w:w="9360" w:type="dxa"/>
+        <w:tblInd w:w="100" w:type="dxa"/>
+        <w:tblBorders>
+          <w:top w:val="single" w:sz="8" w:space="0" w:color="000000"/>
+          <w:left w:val="single" w:sz="8" w:space="0" w:color="000000"/>
+          <w:bottom w:val="single" w:sz="8" w:space="0" w:color="000000"/>
+          <w:right w:val="single" w:sz="8" w:space="0" w:color="000000"/>
+          <w:insideH w:val="single" w:sz="8" w:space="0" w:color="000000"/>
+          <w:insideV w:val="single" w:sz="8" w:space="0" w:color="000000"/>
+        </w:tblBorders>
+        <w:tblLayout w:type="fixed"/>
+        <w:tblLook w:val="0600" w:firstRow="0" w:lastRow="0" w:firstColumn="0" w:lastColumn="0" w:noHBand="1" w:noVBand="1"/>
+      </w:tblPr>
+      <w:tblGrid>
+        <w:gridCol w:w="9360"/>
+      </w:tblGrid>
+      <w:tr>
+        <w:tc>
+          <w:tcPr>
+            <w:tcW w:w="9360" w:type="dxa"/>
+            <w:shd w:val="clear" w:color="auto" w:fill="CFE2F3"/>
+            <w:tcMar>
+              <w:top w:w="100" w:type="dxa"/>
+              <w:left w:w="100" w:type="dxa"/>
+              <w:bottom w:w="100" w:type="dxa"/>
+              <w:right w:w="100" w:type="dxa"/>
+            </w:tcMar>
+          </w:tcPr>
+          <w:p>
+            <w:pPr>
+              <w:ind w:left="360"/>
+            </w:pPr>
+            <w:r>
+              <w:t xml:space="preserve">I enjoy games and want to make my ideal dame. AIE just seemed like a good choice. </w:t>
+            </w:r>
+          </w:p>
+        </w:tc>
+      </w:tr>
+    </w:tbl>
+    <w:p>
+      <w:pPr>
+        <w:ind w:left="360"/>
+      </w:pPr>
+    </w:p>
+    <w:p>
+      <w:pPr>
+        <w:ind w:left="360"/>
+      </w:pPr>
+      <w:r>
+        <w:t>What do you want to achieve from studying at AIE?</w:t>
+      </w:r>
+    </w:p>
+    <w:tbl>
+      <w:tblPr>
+        <w:tblW w:w="9360" w:type="dxa"/>
+        <w:tblInd w:w="100" w:type="dxa"/>
+        <w:tblBorders>
+          <w:top w:val="single" w:sz="8" w:space="0" w:color="000000"/>
+          <w:left w:val="single" w:sz="8" w:space="0" w:color="000000"/>
+          <w:bottom w:val="single" w:sz="8" w:space="0" w:color="000000"/>
+          <w:right w:val="single" w:sz="8" w:space="0" w:color="000000"/>
+          <w:insideH w:val="single" w:sz="8" w:space="0" w:color="000000"/>
+          <w:insideV w:val="single" w:sz="8" w:space="0" w:color="000000"/>
+        </w:tblBorders>
+        <w:tblLayout w:type="fixed"/>
+        <w:tblLook w:val="0600" w:firstRow="0" w:lastRow="0" w:firstColumn="0" w:lastColumn="0" w:noHBand="1" w:noVBand="1"/>
+      </w:tblPr>
+      <w:tblGrid>
+        <w:gridCol w:w="9360"/>
+      </w:tblGrid>
+      <w:tr>
+        <w:tc>
+          <w:tcPr>
+            <w:tcW w:w="9360" w:type="dxa"/>
+            <w:shd w:val="clear" w:color="auto" w:fill="CFE2F3"/>
+            <w:tcMar>
+              <w:top w:w="100" w:type="dxa"/>
+              <w:left w:w="100" w:type="dxa"/>
+              <w:bottom w:w="100" w:type="dxa"/>
+              <w:right w:w="100" w:type="dxa"/>
+            </w:tcMar>
+          </w:tcPr>
+          <w:p>
+            <w:pPr>
+              <w:ind w:left="360"/>
+            </w:pPr>
+            <w:r>
+              <w:t>Enough skills to make my way in the industry</w:t>
+            </w:r>
+          </w:p>
+        </w:tc>
+      </w:tr>
+    </w:tbl>
+    <w:p>
+      <w:pPr>
+        <w:ind w:left="360"/>
+      </w:pPr>
+    </w:p>
+    <w:p>
+      <w:pPr>
+        <w:ind w:left="360"/>
+      </w:pPr>
+      <w:r>
+        <w:t>Wha</w:t>
+      </w:r>
+      <w:r>
+        <w:t xml:space="preserve">t are your </w:t>
+      </w:r>
+      <w:proofErr w:type="gramStart"/>
+      <w:r>
+        <w:t>long term</w:t>
+      </w:r>
+      <w:proofErr w:type="gramEnd"/>
+      <w:r>
+        <w:t xml:space="preserve"> career goals</w:t>
+      </w:r>
+      <w:r>
+        <w:t>?</w:t>
+      </w:r>
+    </w:p>
+    <w:tbl>
+      <w:tblPr>
+        <w:tblW w:w="9360" w:type="dxa"/>
+        <w:tblInd w:w="100" w:type="dxa"/>
+        <w:tblBorders>
+          <w:top w:val="single" w:sz="8" w:space="0" w:color="000000"/>
+          <w:left w:val="single" w:sz="8" w:space="0" w:color="000000"/>
+          <w:bottom w:val="single" w:sz="8" w:space="0" w:color="000000"/>
+          <w:right w:val="single" w:sz="8" w:space="0" w:color="000000"/>
+          <w:insideH w:val="single" w:sz="8" w:space="0" w:color="000000"/>
+          <w:insideV w:val="single" w:sz="8" w:space="0" w:color="000000"/>
+        </w:tblBorders>
+        <w:tblLayout w:type="fixed"/>
+        <w:tblLook w:val="0600" w:firstRow="0" w:lastRow="0" w:firstColumn="0" w:lastColumn="0" w:noHBand="1" w:noVBand="1"/>
+      </w:tblPr>
+      <w:tblGrid>
+        <w:gridCol w:w="9360"/>
+      </w:tblGrid>
+      <w:tr>
+        <w:tc>
+          <w:tcPr>
+            <w:tcW w:w="9360" w:type="dxa"/>
+            <w:shd w:val="clear" w:color="auto" w:fill="CFE2F3"/>
+            <w:tcMar>
+              <w:top w:w="100" w:type="dxa"/>
+              <w:left w:w="100" w:type="dxa"/>
+              <w:bottom w:w="100" w:type="dxa"/>
+              <w:right w:w="100" w:type="dxa"/>
+            </w:tcMar>
+          </w:tcPr>
+          <w:p>
+            <w:pPr>
+              <w:ind w:left="360"/>
+            </w:pPr>
+            <w:r>
+              <w:t xml:space="preserve">I want to push game design away from its current direction that keeps producing potentially good games that get ruined by the “profitable business model” known as loot boxes and micro transactions. Good games with a decent story and polished gameplay sell. </w:t>
+            </w:r>
+          </w:p>
+        </w:tc>
+      </w:tr>
+    </w:tbl>
+    <w:p>
+      <w:pPr>
+        <w:ind w:left="360"/>
+        <w:rPr>
+          <w:highlight w:val="yellow"/>
+        </w:rPr>
+      </w:pPr>
+    </w:p>
+    <w:p>
+      <w:pPr>
+        <w:ind w:left="360"/>
+      </w:pPr>
+      <w:r>
+        <w:t>What plans do you need to put in place for</w:t>
+      </w:r>
+      <w:r>
+        <w:t xml:space="preserve"> you </w:t>
+      </w:r>
+      <w:r>
+        <w:t xml:space="preserve">to </w:t>
+      </w:r>
+      <w:r>
+        <w:t>get there?</w:t>
+      </w:r>
+    </w:p>
+    <w:tbl>
+      <w:tblPr>
+        <w:tblW w:w="9360" w:type="dxa"/>
+        <w:tblInd w:w="100" w:type="dxa"/>
+        <w:tblBorders>
+          <w:top w:val="single" w:sz="8" w:space="0" w:color="000000"/>
+          <w:left w:val="single" w:sz="8" w:space="0" w:color="000000"/>
+          <w:bottom w:val="single" w:sz="8" w:space="0" w:color="000000"/>
+          <w:right w:val="single" w:sz="8" w:space="0" w:color="000000"/>
+          <w:insideH w:val="single" w:sz="8" w:space="0" w:color="000000"/>
+          <w:insideV w:val="single" w:sz="8" w:space="0" w:color="000000"/>
+        </w:tblBorders>
+        <w:tblLayout w:type="fixed"/>
+        <w:tblLook w:val="0600" w:firstRow="0" w:lastRow="0" w:firstColumn="0" w:lastColumn="0" w:noHBand="1" w:noVBand="1"/>
+      </w:tblPr>
+      <w:tblGrid>
+        <w:gridCol w:w="9360"/>
+      </w:tblGrid>
+      <w:tr>
+        <w:tc>
+          <w:tcPr>
+            <w:tcW w:w="9360" w:type="dxa"/>
+            <w:shd w:val="clear" w:color="auto" w:fill="CFE2F3"/>
+            <w:tcMar>
+              <w:top w:w="100" w:type="dxa"/>
+              <w:left w:w="100" w:type="dxa"/>
+              <w:bottom w:w="100" w:type="dxa"/>
+              <w:right w:w="100" w:type="dxa"/>
+            </w:tcMar>
+          </w:tcPr>
+          <w:p>
+            <w:pPr>
+              <w:ind w:left="360"/>
+            </w:pPr>
+            <w:r>
+              <w:t xml:space="preserve">While working in the industry I will slowly make my own minor games that will all link in together and produce a large production based on these </w:t>
+            </w:r>
+            <w:r>
+              <w:t>when I can gain some backing.</w:t>
+            </w:r>
+          </w:p>
+        </w:tc>
+      </w:tr>
+    </w:tbl>
+    <w:p>
+      <w:pPr>
+        <w:ind w:left="360"/>
+      </w:pPr>
+    </w:p>
+    <w:p>
+      <w:pPr>
+        <w:ind w:left="360"/>
+      </w:pPr>
+      <w:r>
+        <w:t>What do you enjoy/dislike the most and why? (state at least one of each)</w:t>
+      </w:r>
+    </w:p>
+    <w:tbl>
+      <w:tblPr>
+        <w:tblW w:w="9360" w:type="dxa"/>
+        <w:tblInd w:w="100" w:type="dxa"/>
+        <w:tblBorders>
+          <w:top w:val="single" w:sz="8" w:space="0" w:color="000000"/>
+          <w:left w:val="single" w:sz="8" w:space="0" w:color="000000"/>
+          <w:bottom w:val="single" w:sz="8" w:space="0" w:color="000000"/>
+          <w:right w:val="single" w:sz="8" w:space="0" w:color="000000"/>
+          <w:insideH w:val="single" w:sz="8" w:space="0" w:color="000000"/>
+          <w:insideV w:val="single" w:sz="8" w:space="0" w:color="000000"/>
+        </w:tblBorders>
+        <w:tblLayout w:type="fixed"/>
+        <w:tblLook w:val="0600" w:firstRow="0" w:lastRow="0" w:firstColumn="0" w:lastColumn="0" w:noHBand="1" w:noVBand="1"/>
+      </w:tblPr>
+      <w:tblGrid>
+        <w:gridCol w:w="9360"/>
+      </w:tblGrid>
+      <w:tr>
+        <w:tc>
+          <w:tcPr>
+            <w:tcW w:w="9360" w:type="dxa"/>
+            <w:shd w:val="clear" w:color="auto" w:fill="CFE2F3"/>
+            <w:tcMar>
+              <w:top w:w="100" w:type="dxa"/>
+              <w:left w:w="100" w:type="dxa"/>
+              <w:bottom w:w="100" w:type="dxa"/>
+              <w:right w:w="100" w:type="dxa"/>
+            </w:tcMar>
+          </w:tcPr>
+          <w:p>
+            <w:pPr>
+              <w:ind w:left="360"/>
+            </w:pPr>
+            <w:r>
+              <w:t xml:space="preserve">I don’t like games that are braindead to play. When the strategy and the task are so simple and repeated it doesn’t feel fresh every time you play. </w:t>
+            </w:r>
+          </w:p>
+          <w:p>
+            <w:pPr>
+              <w:ind w:left="360"/>
+            </w:pPr>
+            <w:r>
+              <w:t xml:space="preserve">I enjoy strategy and things that make me think, if I can engage my brain as fully as possible in the task in front of me, I find that enjoyable. </w:t>
+            </w:r>
+          </w:p>
+        </w:tc>
+      </w:tr>
+    </w:tbl>
+    <w:p>
+      <w:pPr>
+        <w:ind w:left="360"/>
+      </w:pPr>
+    </w:p>
+    <w:p>
+      <w:pPr>
+        <w:ind w:left="360"/>
+      </w:pPr>
+    </w:p>
+    <w:p>
+      <w:pPr>
+        <w:ind w:left="360"/>
+      </w:pPr>
+      <w:r>
+        <w:lastRenderedPageBreak/>
+        <w:t xml:space="preserve">What </w:t>
+      </w:r>
+      <w:proofErr w:type="gramStart"/>
+      <w:r>
+        <w:t>are</w:t>
+      </w:r>
+      <w:proofErr w:type="gramEnd"/>
+      <w:r>
+        <w:t xml:space="preserve"> your</w:t>
+      </w:r>
+      <w:r>
+        <w:t xml:space="preserve"> study/skills development</w:t>
+      </w:r>
+      <w:r>
+        <w:t xml:space="preserve"> goals this year and how will you achieve them?</w:t>
+      </w:r>
+    </w:p>
+    <w:tbl>
+      <w:tblPr>
+        <w:tblW w:w="9360" w:type="dxa"/>
+        <w:tblInd w:w="100" w:type="dxa"/>
+        <w:tblBorders>
+          <w:top w:val="single" w:sz="8" w:space="0" w:color="000000"/>
+          <w:left w:val="single" w:sz="8" w:space="0" w:color="000000"/>
+          <w:bottom w:val="single" w:sz="8" w:space="0" w:color="000000"/>
+          <w:right w:val="single" w:sz="8" w:space="0" w:color="000000"/>
+          <w:insideH w:val="single" w:sz="8" w:space="0" w:color="000000"/>
+          <w:insideV w:val="single" w:sz="8" w:space="0" w:color="000000"/>
+        </w:tblBorders>
+        <w:tblLayout w:type="fixed"/>
+        <w:tblLook w:val="0600" w:firstRow="0" w:lastRow="0" w:firstColumn="0" w:lastColumn="0" w:noHBand="1" w:noVBand="1"/>
+      </w:tblPr>
+      <w:tblGrid>
+        <w:gridCol w:w="9360"/>
+      </w:tblGrid>
+      <w:tr>
+        <w:tc>
+          <w:tcPr>
+            <w:tcW w:w="9360" w:type="dxa"/>
+            <w:shd w:val="clear" w:color="auto" w:fill="CFE2F3"/>
+            <w:tcMar>
+              <w:top w:w="100" w:type="dxa"/>
+              <w:left w:w="100" w:type="dxa"/>
+              <w:bottom w:w="100" w:type="dxa"/>
+              <w:right w:w="100" w:type="dxa"/>
+            </w:tcMar>
+          </w:tcPr>
+          <w:p>
+            <w:pPr>
+              <w:ind w:left="360"/>
+            </w:pPr>
+            <w:r>
+              <w:t xml:space="preserve">I want to have a solid understanding of code and be able to produce a decent play area in my games. </w:t>
+            </w:r>
+          </w:p>
+        </w:tc>
+      </w:tr>
+    </w:tbl>
+    <w:p>
+      <w:pPr>
+        <w:ind w:left="360"/>
+      </w:pPr>
+    </w:p>
+    <w:p/>
+    <w:p>
+      <w:pPr>
+        <w:ind w:left="360"/>
+      </w:pPr>
+    </w:p>
+    <w:p>
+      <w:pPr>
+        <w:ind w:left="360"/>
+      </w:pPr>
+      <w:r>
+        <w:t>Describe your learning you have undertaken so far at AIE?</w:t>
+      </w:r>
+    </w:p>
+    <w:tbl>
+      <w:tblPr>
+        <w:tblW w:w="9360" w:type="dxa"/>
+        <w:tblInd w:w="100" w:type="dxa"/>
+        <w:tblBorders>
+          <w:top w:val="single" w:sz="8" w:space="0" w:color="000000"/>
+          <w:left w:val="single" w:sz="8" w:space="0" w:color="000000"/>
+          <w:bottom w:val="single" w:sz="8" w:space="0" w:color="000000"/>
+          <w:right w:val="single" w:sz="8" w:space="0" w:color="000000"/>
+          <w:insideH w:val="single" w:sz="8" w:space="0" w:color="000000"/>
+          <w:insideV w:val="single" w:sz="8" w:space="0" w:color="000000"/>
+        </w:tblBorders>
+        <w:tblLayout w:type="fixed"/>
+        <w:tblLook w:val="0600" w:firstRow="0" w:lastRow="0" w:firstColumn="0" w:lastColumn="0" w:noHBand="1" w:noVBand="1"/>
+      </w:tblPr>
+      <w:tblGrid>
+        <w:gridCol w:w="9360"/>
+      </w:tblGrid>
+      <w:tr>
+        <w:tc>
+          <w:tcPr>
+            <w:tcW w:w="9360" w:type="dxa"/>
+            <w:shd w:val="clear" w:color="auto" w:fill="CFE2F3"/>
+            <w:tcMar>
+              <w:top w:w="100" w:type="dxa"/>
+              <w:left w:w="100" w:type="dxa"/>
+              <w:bottom w:w="100" w:type="dxa"/>
+              <w:right w:w="100" w:type="dxa"/>
+            </w:tcMar>
+          </w:tcPr>
+          <w:p>
+            <w:pPr>
+              <w:ind w:left="360"/>
+            </w:pPr>
+            <w:r>
+              <w:t xml:space="preserve">Plenty of hands on work that has kept me interested in the course. I have trouble keeping my attention fully focused on talks and </w:t>
+            </w:r>
+            <w:proofErr w:type="gramStart"/>
+            <w:r>
+              <w:t>lectures</w:t>
+            </w:r>
+            <w:proofErr w:type="gramEnd"/>
+            <w:r>
+              <w:t xml:space="preserve"> so this is a good system for me. </w:t>
+            </w:r>
+          </w:p>
+        </w:tc>
+      </w:tr>
+    </w:tbl>
+    <w:p>
+      <w:pPr>
+        <w:ind w:left="360"/>
+      </w:pPr>
+    </w:p>
+    <w:p>
+      <w:pPr>
+        <w:ind w:left="360"/>
+      </w:pPr>
+      <w:r>
+        <w:t>What has been good and bad about the experience?</w:t>
+      </w:r>
+    </w:p>
+    <w:tbl>
+      <w:tblPr>
+        <w:tblW w:w="9360" w:type="dxa"/>
+        <w:tblInd w:w="100" w:type="dxa"/>
+        <w:tblBorders>
+          <w:top w:val="single" w:sz="8" w:space="0" w:color="000000"/>
+          <w:left w:val="single" w:sz="8" w:space="0" w:color="000000"/>
+          <w:bottom w:val="single" w:sz="8" w:space="0" w:color="000000"/>
+          <w:right w:val="single" w:sz="8" w:space="0" w:color="000000"/>
+          <w:insideH w:val="single" w:sz="8" w:space="0" w:color="000000"/>
+          <w:insideV w:val="single" w:sz="8" w:space="0" w:color="000000"/>
+        </w:tblBorders>
+        <w:tblLayout w:type="fixed"/>
+        <w:tblLook w:val="0600" w:firstRow="0" w:lastRow="0" w:firstColumn="0" w:lastColumn="0" w:noHBand="1" w:noVBand="1"/>
+      </w:tblPr>
+      <w:tblGrid>
+        <w:gridCol w:w="9360"/>
+      </w:tblGrid>
+      <w:tr>
+        <w:tc>
+          <w:tcPr>
+            <w:tcW w:w="9360" w:type="dxa"/>
+            <w:shd w:val="clear" w:color="auto" w:fill="CFE2F3"/>
+            <w:tcMar>
+              <w:top w:w="100" w:type="dxa"/>
+              <w:left w:w="100" w:type="dxa"/>
+              <w:bottom w:w="100" w:type="dxa"/>
+              <w:right w:w="100" w:type="dxa"/>
+            </w:tcMar>
+          </w:tcPr>
+          <w:p>
+            <w:pPr>
+              <w:ind w:left="360"/>
+            </w:pPr>
+            <w:r>
+              <w:t xml:space="preserve">Its good that someone who has experience in the field is teaching us as they know the pitfalls better than any textbook instructor/teacher. </w:t>
+            </w:r>
+          </w:p>
+          <w:p>
+            <w:pPr>
+              <w:ind w:left="360"/>
+            </w:pPr>
+            <w:r>
+              <w:t xml:space="preserve">While there is lots of hands on work, there are also long periods of time where its all just talk and lectures. </w:t>
+            </w:r>
+          </w:p>
+        </w:tc>
+      </w:tr>
+    </w:tbl>
+    <w:p>
+      <w:pPr>
+        <w:ind w:left="360"/>
+      </w:pPr>
+    </w:p>
+    <w:p>
+      <w:pPr>
+        <w:ind w:left="360"/>
+      </w:pPr>
+      <w:bookmarkStart w:id="7" w:name="_z3vkojlow60a" w:colFirst="0" w:colLast="0"/>
+      <w:bookmarkEnd w:id="7"/>
+      <w:r>
+        <w:t>How might</w:t>
+      </w:r>
+      <w:r>
+        <w:t xml:space="preserve"> you approach the learning differently</w:t>
+      </w:r>
+      <w:r>
+        <w:t xml:space="preserve"> to help achieve your goals for the year</w:t>
+      </w:r>
+      <w:r>
+        <w:t>?</w:t>
+      </w:r>
+    </w:p>
+    <w:tbl>
+      <w:tblPr>
+        <w:tblW w:w="9360" w:type="dxa"/>
+        <w:tblInd w:w="100" w:type="dxa"/>
+        <w:tblBorders>
+          <w:top w:val="single" w:sz="8" w:space="0" w:color="000000"/>
+          <w:left w:val="single" w:sz="8" w:space="0" w:color="000000"/>
+          <w:bottom w:val="single" w:sz="8" w:space="0" w:color="000000"/>
+          <w:right w:val="single" w:sz="8" w:space="0" w:color="000000"/>
+          <w:insideH w:val="single" w:sz="8" w:space="0" w:color="000000"/>
+          <w:insideV w:val="single" w:sz="8" w:space="0" w:color="000000"/>
+        </w:tblBorders>
+        <w:tblLayout w:type="fixed"/>
+        <w:tblLook w:val="0600" w:firstRow="0" w:lastRow="0" w:firstColumn="0" w:lastColumn="0" w:noHBand="1" w:noVBand="1"/>
+      </w:tblPr>
+      <w:tblGrid>
+        <w:gridCol w:w="9360"/>
+      </w:tblGrid>
+      <w:tr>
+        <w:tc>
+          <w:tcPr>
+            <w:tcW w:w="9360" w:type="dxa"/>
+            <w:shd w:val="clear" w:color="auto" w:fill="CFE2F3"/>
+            <w:tcMar>
+              <w:top w:w="100" w:type="dxa"/>
+              <w:left w:w="100" w:type="dxa"/>
+              <w:bottom w:w="100" w:type="dxa"/>
+              <w:right w:w="100" w:type="dxa"/>
+            </w:tcMar>
+          </w:tcPr>
+          <w:p>
+            <w:pPr>
+              <w:ind w:left="360"/>
+            </w:pPr>
+            <w:r>
+              <w:t xml:space="preserve">I should take a more proactive approach and find materials that offer a different point of view. </w:t>
+            </w:r>
+          </w:p>
+        </w:tc>
+      </w:tr>
+    </w:tbl>
+    <w:p>
+      <w:pPr>
+        <w:ind w:left="360"/>
+      </w:pPr>
+    </w:p>
+    <w:p>
+      <w:pPr>
+        <w:ind w:left="360"/>
+      </w:pPr>
+      <w:r>
+        <w:t>What will people around you see as your weaknesses</w:t>
+      </w:r>
+      <w:r>
+        <w:t xml:space="preserve"> or challenges you need to overcome</w:t>
+      </w:r>
+      <w:r>
+        <w:t>?</w:t>
+      </w:r>
+    </w:p>
+    <w:tbl>
+      <w:tblPr>
+        <w:tblW w:w="9360" w:type="dxa"/>
+        <w:tblInd w:w="100" w:type="dxa"/>
+        <w:tblBorders>
+          <w:top w:val="single" w:sz="8" w:space="0" w:color="000000"/>
+          <w:left w:val="single" w:sz="8" w:space="0" w:color="000000"/>
+          <w:bottom w:val="single" w:sz="8" w:space="0" w:color="000000"/>
+          <w:right w:val="single" w:sz="8" w:space="0" w:color="000000"/>
+          <w:insideH w:val="single" w:sz="8" w:space="0" w:color="000000"/>
+          <w:insideV w:val="single" w:sz="8" w:space="0" w:color="000000"/>
+        </w:tblBorders>
+        <w:tblLayout w:type="fixed"/>
+        <w:tblLook w:val="0600" w:firstRow="0" w:lastRow="0" w:firstColumn="0" w:lastColumn="0" w:noHBand="1" w:noVBand="1"/>
+      </w:tblPr>
+      <w:tblGrid>
+        <w:gridCol w:w="9360"/>
+      </w:tblGrid>
+      <w:tr>
+        <w:tc>
+          <w:tcPr>
+            <w:tcW w:w="9360" w:type="dxa"/>
+            <w:shd w:val="clear" w:color="auto" w:fill="CFE2F3"/>
+            <w:tcMar>
+              <w:top w:w="100" w:type="dxa"/>
+              <w:left w:w="100" w:type="dxa"/>
+              <w:bottom w:w="100" w:type="dxa"/>
+              <w:right w:w="100" w:type="dxa"/>
+            </w:tcMar>
+          </w:tcPr>
+          <w:p>
+            <w:pPr>
+              <w:ind w:left="360"/>
+            </w:pPr>
+            <w:r>
+              <w:t xml:space="preserve">My organization and focus need improvement. While I know how to set up a solid organized system I don’t find it easy to follow these systems as I like to improvise. </w:t>
+            </w:r>
+          </w:p>
+        </w:tc>
+        <w:bookmarkStart w:id="8" w:name="_GoBack"/>
+        <w:bookmarkEnd w:id="8"/>
+      </w:tr>
+    </w:tbl>
+    <w:p>
+      <w:pPr>
+        <w:ind w:left="360"/>
+      </w:pPr>
+    </w:p>
+    <w:p>
+      <w:pPr>
+        <w:ind w:left="360"/>
+      </w:pPr>
+      <w:r>
+        <w:t>What will people see around you as your strengths?</w:t>
+      </w:r>
+    </w:p>
+    <w:tbl>
+      <w:tblPr>
+        <w:tblW w:w="9360" w:type="dxa"/>
+        <w:tblInd w:w="100" w:type="dxa"/>
+        <w:tblBorders>
+          <w:top w:val="single" w:sz="8" w:space="0" w:color="000000"/>
+          <w:left w:val="single" w:sz="8" w:space="0" w:color="000000"/>
+          <w:bottom w:val="single" w:sz="8" w:space="0" w:color="000000"/>
+          <w:right w:val="single" w:sz="8" w:space="0" w:color="000000"/>
+          <w:insideH w:val="single" w:sz="8" w:space="0" w:color="000000"/>
+          <w:insideV w:val="single" w:sz="8" w:space="0" w:color="000000"/>
+        </w:tblBorders>
+        <w:tblLayout w:type="fixed"/>
+        <w:tblLook w:val="0600" w:firstRow="0" w:lastRow="0" w:firstColumn="0" w:lastColumn="0" w:noHBand="1" w:noVBand="1"/>
+      </w:tblPr>
+      <w:tblGrid>
+        <w:gridCol w:w="9360"/>
+      </w:tblGrid>
+      <w:tr>
+        <w:tc>
+          <w:tcPr>
+            <w:tcW w:w="9360" w:type="dxa"/>
+            <w:shd w:val="clear" w:color="auto" w:fill="CFE2F3"/>
+            <w:tcMar>
+              <w:top w:w="100" w:type="dxa"/>
+              <w:left w:w="100" w:type="dxa"/>
+              <w:bottom w:w="100" w:type="dxa"/>
+              <w:right w:w="100" w:type="dxa"/>
+            </w:tcMar>
+          </w:tcPr>
+          <w:p>
+            <w:pPr>
+              <w:ind w:left="360"/>
+            </w:pPr>
+            <w:r>
+              <w:t>Persistence. If I have a task ill keep trying</w:t>
+            </w:r>
+            <w:r>
+              <w:t xml:space="preserve"> till I get it. </w:t>
+            </w:r>
+          </w:p>
+        </w:tc>
+      </w:tr>
+    </w:tbl>
+    <w:p/>
+    <w:p>
+      <w:pPr>
+        <w:ind w:left="360"/>
+      </w:pPr>
+      <w:r>
+        <w:lastRenderedPageBreak/>
+        <w:t xml:space="preserve">What </w:t>
+      </w:r>
+      <w:r>
+        <w:t>is meant by soft skills</w:t>
+      </w:r>
+      <w:r>
+        <w:t>?</w:t>
+      </w:r>
+    </w:p>
+    <w:tbl>
+      <w:tblPr>
+        <w:tblW w:w="9360" w:type="dxa"/>
+        <w:tblInd w:w="100" w:type="dxa"/>
+        <w:tblBorders>
+          <w:top w:val="single" w:sz="8" w:space="0" w:color="000000"/>
+          <w:left w:val="single" w:sz="8" w:space="0" w:color="000000"/>
+          <w:bottom w:val="single" w:sz="8" w:space="0" w:color="000000"/>
+          <w:right w:val="single" w:sz="8" w:space="0" w:color="000000"/>
+          <w:insideH w:val="single" w:sz="8" w:space="0" w:color="000000"/>
+          <w:insideV w:val="single" w:sz="8" w:space="0" w:color="000000"/>
+        </w:tblBorders>
+        <w:tblLayout w:type="fixed"/>
+        <w:tblLook w:val="0600" w:firstRow="0" w:lastRow="0" w:firstColumn="0" w:lastColumn="0" w:noHBand="1" w:noVBand="1"/>
+      </w:tblPr>
+      <w:tblGrid>
+        <w:gridCol w:w="9360"/>
+      </w:tblGrid>
+      <w:tr>
+        <w:tc>
+          <w:tcPr>
+            <w:tcW w:w="9360" w:type="dxa"/>
+            <w:shd w:val="clear" w:color="auto" w:fill="CFE2F3"/>
+            <w:tcMar>
+              <w:top w:w="100" w:type="dxa"/>
+              <w:left w:w="100" w:type="dxa"/>
+              <w:bottom w:w="100" w:type="dxa"/>
+              <w:right w:w="100" w:type="dxa"/>
+            </w:tcMar>
+          </w:tcPr>
+          <w:p>
+            <w:pPr>
+              <w:ind w:left="360"/>
+            </w:pPr>
+            <w:r>
+              <w:t xml:space="preserve">Personal attributes that enable someone to interact effectively and harmoniously with other people. </w:t>
+            </w:r>
+          </w:p>
+        </w:tc>
+      </w:tr>
+    </w:tbl>
+    <w:p>
+      <w:pPr>
+        <w:ind w:left="360"/>
+      </w:pPr>
+    </w:p>
+    <w:p>
+      <w:pPr>
+        <w:ind w:left="360"/>
+      </w:pPr>
+      <w:r>
+        <w:t>Do you feel it is important to develop them?  Why?</w:t>
+      </w:r>
+    </w:p>
+    <w:tbl>
+      <w:tblPr>
+        <w:tblW w:w="9360" w:type="dxa"/>
+        <w:tblInd w:w="100" w:type="dxa"/>
+        <w:tblBorders>
+          <w:top w:val="single" w:sz="8" w:space="0" w:color="000000"/>
+          <w:left w:val="single" w:sz="8" w:space="0" w:color="000000"/>
+          <w:bottom w:val="single" w:sz="8" w:space="0" w:color="000000"/>
+          <w:right w:val="single" w:sz="8" w:space="0" w:color="000000"/>
+          <w:insideH w:val="single" w:sz="8" w:space="0" w:color="000000"/>
+          <w:insideV w:val="single" w:sz="8" w:space="0" w:color="000000"/>
+        </w:tblBorders>
+        <w:tblLayout w:type="fixed"/>
+        <w:tblLook w:val="0600" w:firstRow="0" w:lastRow="0" w:firstColumn="0" w:lastColumn="0" w:noHBand="1" w:noVBand="1"/>
+      </w:tblPr>
+      <w:tblGrid>
+        <w:gridCol w:w="9360"/>
+      </w:tblGrid>
+      <w:tr>
+        <w:tc>
+          <w:tcPr>
+            <w:tcW w:w="9360" w:type="dxa"/>
+            <w:shd w:val="clear" w:color="auto" w:fill="CFE2F3"/>
+            <w:tcMar>
+              <w:top w:w="100" w:type="dxa"/>
+              <w:left w:w="100" w:type="dxa"/>
+              <w:bottom w:w="100" w:type="dxa"/>
+              <w:right w:w="100" w:type="dxa"/>
+            </w:tcMar>
+          </w:tcPr>
+          <w:p>
+            <w:pPr>
+              <w:ind w:left="360"/>
+            </w:pPr>
+            <w:r>
+              <w:t xml:space="preserve">It is important to develop them. Communication makes a team function. A group of people working together towards a single goal is a team. People don’t get far without a team. </w:t>
+            </w:r>
+          </w:p>
+        </w:tc>
+      </w:tr>
+    </w:tbl>
+    <w:p/>
+    <w:p/>
+    <w:p>
+      <w:pPr>
+        <w:ind w:left="360"/>
+      </w:pPr>
+      <w:bookmarkStart w:id="9" w:name="_4ibxptmhfunn" w:colFirst="0" w:colLast="0"/>
+      <w:bookmarkEnd w:id="9"/>
+      <w:r>
+        <w:t>Describe your soft skills?  Where are your strengths and limitations?</w:t>
+      </w:r>
+    </w:p>
+    <w:tbl>
+      <w:tblPr>
+        <w:tblW w:w="9360" w:type="dxa"/>
+        <w:tblInd w:w="100" w:type="dxa"/>
+        <w:tblBorders>
+          <w:top w:val="single" w:sz="8" w:space="0" w:color="000000"/>
+          <w:left w:val="single" w:sz="8" w:space="0" w:color="000000"/>
+          <w:bottom w:val="single" w:sz="8" w:space="0" w:color="000000"/>
+          <w:right w:val="single" w:sz="8" w:space="0" w:color="000000"/>
+          <w:insideH w:val="single" w:sz="8" w:space="0" w:color="000000"/>
+          <w:insideV w:val="single" w:sz="8" w:space="0" w:color="000000"/>
+        </w:tblBorders>
+        <w:tblLayout w:type="fixed"/>
+        <w:tblLook w:val="0600" w:firstRow="0" w:lastRow="0" w:firstColumn="0" w:lastColumn="0" w:noHBand="1" w:noVBand="1"/>
+      </w:tblPr>
+      <w:tblGrid>
+        <w:gridCol w:w="9360"/>
+      </w:tblGrid>
+      <w:tr>
+        <w:tc>
+          <w:tcPr>
+            <w:tcW w:w="9360" w:type="dxa"/>
+            <w:shd w:val="clear" w:color="auto" w:fill="CFE2F3"/>
+            <w:tcMar>
+              <w:top w:w="100" w:type="dxa"/>
+              <w:left w:w="100" w:type="dxa"/>
+              <w:bottom w:w="100" w:type="dxa"/>
+              <w:right w:w="100" w:type="dxa"/>
+            </w:tcMar>
+          </w:tcPr>
+          <w:p>
+            <w:pPr>
+              <w:ind w:left="360"/>
+            </w:pPr>
+            <w:r>
+              <w:t>I usually tell people what I’m thinking with full honesty. I feel this is an important skill to have because it leaves no room for assumption. It can however be detrimental because often I speak my mind before considering how it will affect the person. I’m also an introvert. I will probably avoid talking directly to people if I can.</w:t>
+            </w:r>
+          </w:p>
+        </w:tc>
+      </w:tr>
+    </w:tbl>
+    <w:p>
+      <w:pPr>
+        <w:ind w:left="360"/>
+      </w:pPr>
+    </w:p>
+    <w:p>
+      <w:pPr>
+        <w:ind w:left="360"/>
+      </w:pPr>
+      <w:r>
+        <w:t>What are your negative work habits that prevent you achieving your goals</w:t>
+      </w:r>
+      <w:r>
+        <w:t>?</w:t>
       </w:r>
     </w:p>
     <w:tbl>
@@ -625,7 +1726,10 @@
         <w:ind w:left="360"/>
       </w:pPr>
       <w:r>
-        <w:t>Any interesting work experience, voluntary or paid?</w:t>
+        <w:t>Research and d</w:t>
+      </w:r>
+      <w:r>
+        <w:t>efine your understanding of the terms artist and artisan?</w:t>
       </w:r>
     </w:p>
     <w:tbl>
@@ -676,7 +1780,7 @@
         <w:ind w:left="360"/>
       </w:pPr>
       <w:r>
-        <w:t>Any other achievements?  Creative/artistic/leisure/sports?</w:t>
+        <w:t>Describe which fits most closely with your goals and why?</w:t>
       </w:r>
     </w:p>
     <w:tbl>
@@ -719,983 +1823,6 @@
     </w:tbl>
     <w:p>
       <w:pPr>
-        <w:ind w:left="360"/>
-      </w:pPr>
-    </w:p>
-    <w:p>
-      <w:pPr>
-        <w:ind w:left="360"/>
-      </w:pPr>
-      <w:r>
-        <w:t>Hobbies and interests?</w:t>
-      </w:r>
-    </w:p>
-    <w:tbl>
-      <w:tblPr>
-        <w:tblW w:w="9360" w:type="dxa"/>
-        <w:tblInd w:w="100" w:type="dxa"/>
-        <w:tblBorders>
-          <w:top w:val="single" w:sz="8" w:space="0" w:color="000000"/>
-          <w:left w:val="single" w:sz="8" w:space="0" w:color="000000"/>
-          <w:bottom w:val="single" w:sz="8" w:space="0" w:color="000000"/>
-          <w:right w:val="single" w:sz="8" w:space="0" w:color="000000"/>
-          <w:insideH w:val="single" w:sz="8" w:space="0" w:color="000000"/>
-          <w:insideV w:val="single" w:sz="8" w:space="0" w:color="000000"/>
-        </w:tblBorders>
-        <w:tblLayout w:type="fixed"/>
-        <w:tblLook w:val="0600" w:firstRow="0" w:lastRow="0" w:firstColumn="0" w:lastColumn="0" w:noHBand="1" w:noVBand="1"/>
-      </w:tblPr>
-      <w:tblGrid>
-        <w:gridCol w:w="9360"/>
-      </w:tblGrid>
-      <w:tr>
-        <w:tc>
-          <w:tcPr>
-            <w:tcW w:w="9360" w:type="dxa"/>
-            <w:shd w:val="clear" w:color="auto" w:fill="CFE2F3"/>
-            <w:tcMar>
-              <w:top w:w="100" w:type="dxa"/>
-              <w:left w:w="100" w:type="dxa"/>
-              <w:bottom w:w="100" w:type="dxa"/>
-              <w:right w:w="100" w:type="dxa"/>
-            </w:tcMar>
-          </w:tcPr>
-          <w:p>
-            <w:pPr>
-              <w:ind w:left="360"/>
-            </w:pPr>
-          </w:p>
-        </w:tc>
-      </w:tr>
-    </w:tbl>
-    <w:p>
-      <w:pPr>
-        <w:ind w:left="360"/>
-      </w:pPr>
-    </w:p>
-    <w:p>
-      <w:pPr>
-        <w:ind w:left="360"/>
-      </w:pPr>
-      <w:r>
-        <w:t>Why did you decide to study a diploma and why AIE?</w:t>
-      </w:r>
-    </w:p>
-    <w:tbl>
-      <w:tblPr>
-        <w:tblW w:w="9360" w:type="dxa"/>
-        <w:tblInd w:w="100" w:type="dxa"/>
-        <w:tblBorders>
-          <w:top w:val="single" w:sz="8" w:space="0" w:color="000000"/>
-          <w:left w:val="single" w:sz="8" w:space="0" w:color="000000"/>
-          <w:bottom w:val="single" w:sz="8" w:space="0" w:color="000000"/>
-          <w:right w:val="single" w:sz="8" w:space="0" w:color="000000"/>
-          <w:insideH w:val="single" w:sz="8" w:space="0" w:color="000000"/>
-          <w:insideV w:val="single" w:sz="8" w:space="0" w:color="000000"/>
-        </w:tblBorders>
-        <w:tblLayout w:type="fixed"/>
-        <w:tblLook w:val="0600" w:firstRow="0" w:lastRow="0" w:firstColumn="0" w:lastColumn="0" w:noHBand="1" w:noVBand="1"/>
-      </w:tblPr>
-      <w:tblGrid>
-        <w:gridCol w:w="9360"/>
-      </w:tblGrid>
-      <w:tr>
-        <w:tc>
-          <w:tcPr>
-            <w:tcW w:w="9360" w:type="dxa"/>
-            <w:shd w:val="clear" w:color="auto" w:fill="CFE2F3"/>
-            <w:tcMar>
-              <w:top w:w="100" w:type="dxa"/>
-              <w:left w:w="100" w:type="dxa"/>
-              <w:bottom w:w="100" w:type="dxa"/>
-              <w:right w:w="100" w:type="dxa"/>
-            </w:tcMar>
-          </w:tcPr>
-          <w:p>
-            <w:pPr>
-              <w:ind w:left="360"/>
-            </w:pPr>
-          </w:p>
-        </w:tc>
-      </w:tr>
-    </w:tbl>
-    <w:p>
-      <w:pPr>
-        <w:ind w:left="360"/>
-      </w:pPr>
-    </w:p>
-    <w:p>
-      <w:pPr>
-        <w:ind w:left="360"/>
-      </w:pPr>
-      <w:r>
-        <w:t>What do you want to achieve from studying at AIE?</w:t>
-      </w:r>
-    </w:p>
-    <w:tbl>
-      <w:tblPr>
-        <w:tblW w:w="9360" w:type="dxa"/>
-        <w:tblInd w:w="100" w:type="dxa"/>
-        <w:tblBorders>
-          <w:top w:val="single" w:sz="8" w:space="0" w:color="000000"/>
-          <w:left w:val="single" w:sz="8" w:space="0" w:color="000000"/>
-          <w:bottom w:val="single" w:sz="8" w:space="0" w:color="000000"/>
-          <w:right w:val="single" w:sz="8" w:space="0" w:color="000000"/>
-          <w:insideH w:val="single" w:sz="8" w:space="0" w:color="000000"/>
-          <w:insideV w:val="single" w:sz="8" w:space="0" w:color="000000"/>
-        </w:tblBorders>
-        <w:tblLayout w:type="fixed"/>
-        <w:tblLook w:val="0600" w:firstRow="0" w:lastRow="0" w:firstColumn="0" w:lastColumn="0" w:noHBand="1" w:noVBand="1"/>
-      </w:tblPr>
-      <w:tblGrid>
-        <w:gridCol w:w="9360"/>
-      </w:tblGrid>
-      <w:tr>
-        <w:tc>
-          <w:tcPr>
-            <w:tcW w:w="9360" w:type="dxa"/>
-            <w:shd w:val="clear" w:color="auto" w:fill="CFE2F3"/>
-            <w:tcMar>
-              <w:top w:w="100" w:type="dxa"/>
-              <w:left w:w="100" w:type="dxa"/>
-              <w:bottom w:w="100" w:type="dxa"/>
-              <w:right w:w="100" w:type="dxa"/>
-            </w:tcMar>
-          </w:tcPr>
-          <w:p>
-            <w:pPr>
-              <w:ind w:left="360"/>
-            </w:pPr>
-          </w:p>
-        </w:tc>
-      </w:tr>
-    </w:tbl>
-    <w:p>
-      <w:pPr>
-        <w:ind w:left="360"/>
-      </w:pPr>
-    </w:p>
-    <w:p>
-      <w:pPr>
-        <w:ind w:left="360"/>
-      </w:pPr>
-      <w:r>
-        <w:t>Wha</w:t>
-      </w:r>
-      <w:r>
-        <w:t>t are your long term career goals</w:t>
-      </w:r>
-      <w:r>
-        <w:t>?</w:t>
-      </w:r>
-    </w:p>
-    <w:tbl>
-      <w:tblPr>
-        <w:tblW w:w="9360" w:type="dxa"/>
-        <w:tblInd w:w="100" w:type="dxa"/>
-        <w:tblBorders>
-          <w:top w:val="single" w:sz="8" w:space="0" w:color="000000"/>
-          <w:left w:val="single" w:sz="8" w:space="0" w:color="000000"/>
-          <w:bottom w:val="single" w:sz="8" w:space="0" w:color="000000"/>
-          <w:right w:val="single" w:sz="8" w:space="0" w:color="000000"/>
-          <w:insideH w:val="single" w:sz="8" w:space="0" w:color="000000"/>
-          <w:insideV w:val="single" w:sz="8" w:space="0" w:color="000000"/>
-        </w:tblBorders>
-        <w:tblLayout w:type="fixed"/>
-        <w:tblLook w:val="0600" w:firstRow="0" w:lastRow="0" w:firstColumn="0" w:lastColumn="0" w:noHBand="1" w:noVBand="1"/>
-      </w:tblPr>
-      <w:tblGrid>
-        <w:gridCol w:w="9360"/>
-      </w:tblGrid>
-      <w:tr>
-        <w:tc>
-          <w:tcPr>
-            <w:tcW w:w="9360" w:type="dxa"/>
-            <w:shd w:val="clear" w:color="auto" w:fill="CFE2F3"/>
-            <w:tcMar>
-              <w:top w:w="100" w:type="dxa"/>
-              <w:left w:w="100" w:type="dxa"/>
-              <w:bottom w:w="100" w:type="dxa"/>
-              <w:right w:w="100" w:type="dxa"/>
-            </w:tcMar>
-          </w:tcPr>
-          <w:p>
-            <w:pPr>
-              <w:ind w:left="360"/>
-            </w:pPr>
-          </w:p>
-        </w:tc>
-      </w:tr>
-    </w:tbl>
-    <w:p>
-      <w:pPr>
-        <w:ind w:left="360"/>
-        <w:rPr>
-          <w:highlight w:val="yellow"/>
-        </w:rPr>
-      </w:pPr>
-    </w:p>
-    <w:p>
-      <w:pPr>
-        <w:ind w:left="360"/>
-      </w:pPr>
-      <w:r>
-        <w:t>What plans do you need to put in place for</w:t>
-      </w:r>
-      <w:r>
-        <w:t xml:space="preserve"> you </w:t>
-      </w:r>
-      <w:r>
-        <w:t xml:space="preserve">to </w:t>
-      </w:r>
-      <w:r>
-        <w:t>get there?</w:t>
-      </w:r>
-    </w:p>
-    <w:tbl>
-      <w:tblPr>
-        <w:tblW w:w="9360" w:type="dxa"/>
-        <w:tblInd w:w="100" w:type="dxa"/>
-        <w:tblBorders>
-          <w:top w:val="single" w:sz="8" w:space="0" w:color="000000"/>
-          <w:left w:val="single" w:sz="8" w:space="0" w:color="000000"/>
-          <w:bottom w:val="single" w:sz="8" w:space="0" w:color="000000"/>
-          <w:right w:val="single" w:sz="8" w:space="0" w:color="000000"/>
-          <w:insideH w:val="single" w:sz="8" w:space="0" w:color="000000"/>
-          <w:insideV w:val="single" w:sz="8" w:space="0" w:color="000000"/>
-        </w:tblBorders>
-        <w:tblLayout w:type="fixed"/>
-        <w:tblLook w:val="0600" w:firstRow="0" w:lastRow="0" w:firstColumn="0" w:lastColumn="0" w:noHBand="1" w:noVBand="1"/>
-      </w:tblPr>
-      <w:tblGrid>
-        <w:gridCol w:w="9360"/>
-      </w:tblGrid>
-      <w:tr>
-        <w:tc>
-          <w:tcPr>
-            <w:tcW w:w="9360" w:type="dxa"/>
-            <w:shd w:val="clear" w:color="auto" w:fill="CFE2F3"/>
-            <w:tcMar>
-              <w:top w:w="100" w:type="dxa"/>
-              <w:left w:w="100" w:type="dxa"/>
-              <w:bottom w:w="100" w:type="dxa"/>
-              <w:right w:w="100" w:type="dxa"/>
-            </w:tcMar>
-          </w:tcPr>
-          <w:p>
-            <w:pPr>
-              <w:ind w:left="360"/>
-            </w:pPr>
-          </w:p>
-        </w:tc>
-      </w:tr>
-    </w:tbl>
-    <w:p>
-      <w:pPr>
-        <w:ind w:left="360"/>
-      </w:pPr>
-    </w:p>
-    <w:p>
-      <w:pPr>
-        <w:ind w:left="360"/>
-      </w:pPr>
-      <w:r>
-        <w:t>What do you enjoy/dislike the most and why? (state at least one of each)</w:t>
-      </w:r>
-    </w:p>
-    <w:tbl>
-      <w:tblPr>
-        <w:tblW w:w="9360" w:type="dxa"/>
-        <w:tblInd w:w="100" w:type="dxa"/>
-        <w:tblBorders>
-          <w:top w:val="single" w:sz="8" w:space="0" w:color="000000"/>
-          <w:left w:val="single" w:sz="8" w:space="0" w:color="000000"/>
-          <w:bottom w:val="single" w:sz="8" w:space="0" w:color="000000"/>
-          <w:right w:val="single" w:sz="8" w:space="0" w:color="000000"/>
-          <w:insideH w:val="single" w:sz="8" w:space="0" w:color="000000"/>
-          <w:insideV w:val="single" w:sz="8" w:space="0" w:color="000000"/>
-        </w:tblBorders>
-        <w:tblLayout w:type="fixed"/>
-        <w:tblLook w:val="0600" w:firstRow="0" w:lastRow="0" w:firstColumn="0" w:lastColumn="0" w:noHBand="1" w:noVBand="1"/>
-      </w:tblPr>
-      <w:tblGrid>
-        <w:gridCol w:w="9360"/>
-      </w:tblGrid>
-      <w:tr>
-        <w:tc>
-          <w:tcPr>
-            <w:tcW w:w="9360" w:type="dxa"/>
-            <w:shd w:val="clear" w:color="auto" w:fill="CFE2F3"/>
-            <w:tcMar>
-              <w:top w:w="100" w:type="dxa"/>
-              <w:left w:w="100" w:type="dxa"/>
-              <w:bottom w:w="100" w:type="dxa"/>
-              <w:right w:w="100" w:type="dxa"/>
-            </w:tcMar>
-          </w:tcPr>
-          <w:p>
-            <w:pPr>
-              <w:ind w:left="360"/>
-            </w:pPr>
-          </w:p>
-        </w:tc>
-      </w:tr>
-    </w:tbl>
-    <w:p>
-      <w:pPr>
-        <w:ind w:left="360"/>
-      </w:pPr>
-    </w:p>
-    <w:p>
-      <w:pPr>
-        <w:ind w:left="360"/>
-      </w:pPr>
-      <w:r>
-        <w:t>What are your</w:t>
-      </w:r>
-      <w:r>
-        <w:t xml:space="preserve"> study/skills development</w:t>
-      </w:r>
-      <w:r>
-        <w:t xml:space="preserve"> goals this year and how will you achieve them?</w:t>
-      </w:r>
-    </w:p>
-    <w:tbl>
-      <w:tblPr>
-        <w:tblW w:w="9360" w:type="dxa"/>
-        <w:tblInd w:w="100" w:type="dxa"/>
-        <w:tblBorders>
-          <w:top w:val="single" w:sz="8" w:space="0" w:color="000000"/>
-          <w:left w:val="single" w:sz="8" w:space="0" w:color="000000"/>
-          <w:bottom w:val="single" w:sz="8" w:space="0" w:color="000000"/>
-          <w:right w:val="single" w:sz="8" w:space="0" w:color="000000"/>
-          <w:insideH w:val="single" w:sz="8" w:space="0" w:color="000000"/>
-          <w:insideV w:val="single" w:sz="8" w:space="0" w:color="000000"/>
-        </w:tblBorders>
-        <w:tblLayout w:type="fixed"/>
-        <w:tblLook w:val="0600" w:firstRow="0" w:lastRow="0" w:firstColumn="0" w:lastColumn="0" w:noHBand="1" w:noVBand="1"/>
-      </w:tblPr>
-      <w:tblGrid>
-        <w:gridCol w:w="9360"/>
-      </w:tblGrid>
-      <w:tr>
-        <w:tc>
-          <w:tcPr>
-            <w:tcW w:w="9360" w:type="dxa"/>
-            <w:shd w:val="clear" w:color="auto" w:fill="CFE2F3"/>
-            <w:tcMar>
-              <w:top w:w="100" w:type="dxa"/>
-              <w:left w:w="100" w:type="dxa"/>
-              <w:bottom w:w="100" w:type="dxa"/>
-              <w:right w:w="100" w:type="dxa"/>
-            </w:tcMar>
-          </w:tcPr>
-          <w:p>
-            <w:pPr>
-              <w:ind w:left="360"/>
-            </w:pPr>
-          </w:p>
-        </w:tc>
-      </w:tr>
-    </w:tbl>
-    <w:p>
-      <w:pPr>
-        <w:ind w:left="360"/>
-      </w:pPr>
-    </w:p>
-    <w:p>
-      <w:pPr>
-        <w:ind w:left="360"/>
-      </w:pPr>
-    </w:p>
-    <w:p>
-      <w:pPr>
-        <w:ind w:left="360"/>
-      </w:pPr>
-    </w:p>
-    <w:p>
-      <w:pPr>
-        <w:ind w:left="360"/>
-      </w:pPr>
-      <w:r>
-        <w:t>Describe your learning you have undertaken so far at AIE?</w:t>
-      </w:r>
-    </w:p>
-    <w:tbl>
-      <w:tblPr>
-        <w:tblW w:w="9360" w:type="dxa"/>
-        <w:tblInd w:w="100" w:type="dxa"/>
-        <w:tblBorders>
-          <w:top w:val="single" w:sz="8" w:space="0" w:color="000000"/>
-          <w:left w:val="single" w:sz="8" w:space="0" w:color="000000"/>
-          <w:bottom w:val="single" w:sz="8" w:space="0" w:color="000000"/>
-          <w:right w:val="single" w:sz="8" w:space="0" w:color="000000"/>
-          <w:insideH w:val="single" w:sz="8" w:space="0" w:color="000000"/>
-          <w:insideV w:val="single" w:sz="8" w:space="0" w:color="000000"/>
-        </w:tblBorders>
-        <w:tblLayout w:type="fixed"/>
-        <w:tblLook w:val="0600" w:firstRow="0" w:lastRow="0" w:firstColumn="0" w:lastColumn="0" w:noHBand="1" w:noVBand="1"/>
-      </w:tblPr>
-      <w:tblGrid>
-        <w:gridCol w:w="9360"/>
-      </w:tblGrid>
-      <w:tr>
-        <w:tc>
-          <w:tcPr>
-            <w:tcW w:w="9360" w:type="dxa"/>
-            <w:shd w:val="clear" w:color="auto" w:fill="CFE2F3"/>
-            <w:tcMar>
-              <w:top w:w="100" w:type="dxa"/>
-              <w:left w:w="100" w:type="dxa"/>
-              <w:bottom w:w="100" w:type="dxa"/>
-              <w:right w:w="100" w:type="dxa"/>
-            </w:tcMar>
-          </w:tcPr>
-          <w:p>
-            <w:pPr>
-              <w:ind w:left="360"/>
-            </w:pPr>
-          </w:p>
-        </w:tc>
-      </w:tr>
-    </w:tbl>
-    <w:p>
-      <w:pPr>
-        <w:ind w:left="360"/>
-      </w:pPr>
-    </w:p>
-    <w:p>
-      <w:pPr>
-        <w:ind w:left="360"/>
-      </w:pPr>
-      <w:r>
-        <w:t>What has been good and bad about the experience?</w:t>
-      </w:r>
-    </w:p>
-    <w:tbl>
-      <w:tblPr>
-        <w:tblW w:w="9360" w:type="dxa"/>
-        <w:tblInd w:w="100" w:type="dxa"/>
-        <w:tblBorders>
-          <w:top w:val="single" w:sz="8" w:space="0" w:color="000000"/>
-          <w:left w:val="single" w:sz="8" w:space="0" w:color="000000"/>
-          <w:bottom w:val="single" w:sz="8" w:space="0" w:color="000000"/>
-          <w:right w:val="single" w:sz="8" w:space="0" w:color="000000"/>
-          <w:insideH w:val="single" w:sz="8" w:space="0" w:color="000000"/>
-          <w:insideV w:val="single" w:sz="8" w:space="0" w:color="000000"/>
-        </w:tblBorders>
-        <w:tblLayout w:type="fixed"/>
-        <w:tblLook w:val="0600" w:firstRow="0" w:lastRow="0" w:firstColumn="0" w:lastColumn="0" w:noHBand="1" w:noVBand="1"/>
-      </w:tblPr>
-      <w:tblGrid>
-        <w:gridCol w:w="9360"/>
-      </w:tblGrid>
-      <w:tr>
-        <w:tc>
-          <w:tcPr>
-            <w:tcW w:w="9360" w:type="dxa"/>
-            <w:shd w:val="clear" w:color="auto" w:fill="CFE2F3"/>
-            <w:tcMar>
-              <w:top w:w="100" w:type="dxa"/>
-              <w:left w:w="100" w:type="dxa"/>
-              <w:bottom w:w="100" w:type="dxa"/>
-              <w:right w:w="100" w:type="dxa"/>
-            </w:tcMar>
-          </w:tcPr>
-          <w:p>
-            <w:pPr>
-              <w:ind w:left="360"/>
-            </w:pPr>
-          </w:p>
-        </w:tc>
-      </w:tr>
-    </w:tbl>
-    <w:p>
-      <w:pPr>
-        <w:ind w:left="360"/>
-      </w:pPr>
-    </w:p>
-    <w:p>
-      <w:pPr>
-        <w:ind w:left="360"/>
-      </w:pPr>
-      <w:bookmarkStart w:id="7" w:name="_z3vkojlow60a" w:colFirst="0" w:colLast="0"/>
-      <w:bookmarkEnd w:id="7"/>
-      <w:r>
-        <w:t>How might</w:t>
-      </w:r>
-      <w:r>
-        <w:t xml:space="preserve"> you approach the learning differently</w:t>
-      </w:r>
-      <w:r>
-        <w:t xml:space="preserve"> to help achieve your goals for the year</w:t>
-      </w:r>
-      <w:r>
-        <w:t>?</w:t>
-      </w:r>
-    </w:p>
-    <w:tbl>
-      <w:tblPr>
-        <w:tblW w:w="9360" w:type="dxa"/>
-        <w:tblInd w:w="100" w:type="dxa"/>
-        <w:tblBorders>
-          <w:top w:val="single" w:sz="8" w:space="0" w:color="000000"/>
-          <w:left w:val="single" w:sz="8" w:space="0" w:color="000000"/>
-          <w:bottom w:val="single" w:sz="8" w:space="0" w:color="000000"/>
-          <w:right w:val="single" w:sz="8" w:space="0" w:color="000000"/>
-          <w:insideH w:val="single" w:sz="8" w:space="0" w:color="000000"/>
-          <w:insideV w:val="single" w:sz="8" w:space="0" w:color="000000"/>
-        </w:tblBorders>
-        <w:tblLayout w:type="fixed"/>
-        <w:tblLook w:val="0600" w:firstRow="0" w:lastRow="0" w:firstColumn="0" w:lastColumn="0" w:noHBand="1" w:noVBand="1"/>
-      </w:tblPr>
-      <w:tblGrid>
-        <w:gridCol w:w="9360"/>
-      </w:tblGrid>
-      <w:tr>
-        <w:tc>
-          <w:tcPr>
-            <w:tcW w:w="9360" w:type="dxa"/>
-            <w:shd w:val="clear" w:color="auto" w:fill="CFE2F3"/>
-            <w:tcMar>
-              <w:top w:w="100" w:type="dxa"/>
-              <w:left w:w="100" w:type="dxa"/>
-              <w:bottom w:w="100" w:type="dxa"/>
-              <w:right w:w="100" w:type="dxa"/>
-            </w:tcMar>
-          </w:tcPr>
-          <w:p>
-            <w:pPr>
-              <w:ind w:left="360"/>
-            </w:pPr>
-          </w:p>
-        </w:tc>
-      </w:tr>
-    </w:tbl>
-    <w:p>
-      <w:pPr>
-        <w:ind w:left="360"/>
-      </w:pPr>
-    </w:p>
-    <w:p>
-      <w:pPr>
-        <w:ind w:left="360"/>
-      </w:pPr>
-      <w:r>
-        <w:t>What will people around you see as your weaknesses</w:t>
-      </w:r>
-      <w:r>
-        <w:t xml:space="preserve"> or challenges you need to overcome</w:t>
-      </w:r>
-      <w:r>
-        <w:t>?</w:t>
-      </w:r>
-    </w:p>
-    <w:tbl>
-      <w:tblPr>
-        <w:tblW w:w="9360" w:type="dxa"/>
-        <w:tblInd w:w="100" w:type="dxa"/>
-        <w:tblBorders>
-          <w:top w:val="single" w:sz="8" w:space="0" w:color="000000"/>
-          <w:left w:val="single" w:sz="8" w:space="0" w:color="000000"/>
-          <w:bottom w:val="single" w:sz="8" w:space="0" w:color="000000"/>
-          <w:right w:val="single" w:sz="8" w:space="0" w:color="000000"/>
-          <w:insideH w:val="single" w:sz="8" w:space="0" w:color="000000"/>
-          <w:insideV w:val="single" w:sz="8" w:space="0" w:color="000000"/>
-        </w:tblBorders>
-        <w:tblLayout w:type="fixed"/>
-        <w:tblLook w:val="0600" w:firstRow="0" w:lastRow="0" w:firstColumn="0" w:lastColumn="0" w:noHBand="1" w:noVBand="1"/>
-      </w:tblPr>
-      <w:tblGrid>
-        <w:gridCol w:w="9360"/>
-      </w:tblGrid>
-      <w:tr>
-        <w:tc>
-          <w:tcPr>
-            <w:tcW w:w="9360" w:type="dxa"/>
-            <w:shd w:val="clear" w:color="auto" w:fill="CFE2F3"/>
-            <w:tcMar>
-              <w:top w:w="100" w:type="dxa"/>
-              <w:left w:w="100" w:type="dxa"/>
-              <w:bottom w:w="100" w:type="dxa"/>
-              <w:right w:w="100" w:type="dxa"/>
-            </w:tcMar>
-          </w:tcPr>
-          <w:p>
-            <w:pPr>
-              <w:ind w:left="360"/>
-            </w:pPr>
-          </w:p>
-        </w:tc>
-      </w:tr>
-    </w:tbl>
-    <w:p>
-      <w:pPr>
-        <w:ind w:left="360"/>
-      </w:pPr>
-    </w:p>
-    <w:p>
-      <w:pPr>
-        <w:ind w:left="360"/>
-      </w:pPr>
-      <w:r>
-        <w:t>What will people see around you as your strengths?</w:t>
-      </w:r>
-    </w:p>
-    <w:tbl>
-      <w:tblPr>
-        <w:tblW w:w="9360" w:type="dxa"/>
-        <w:tblInd w:w="100" w:type="dxa"/>
-        <w:tblBorders>
-          <w:top w:val="single" w:sz="8" w:space="0" w:color="000000"/>
-          <w:left w:val="single" w:sz="8" w:space="0" w:color="000000"/>
-          <w:bottom w:val="single" w:sz="8" w:space="0" w:color="000000"/>
-          <w:right w:val="single" w:sz="8" w:space="0" w:color="000000"/>
-          <w:insideH w:val="single" w:sz="8" w:space="0" w:color="000000"/>
-          <w:insideV w:val="single" w:sz="8" w:space="0" w:color="000000"/>
-        </w:tblBorders>
-        <w:tblLayout w:type="fixed"/>
-        <w:tblLook w:val="0600" w:firstRow="0" w:lastRow="0" w:firstColumn="0" w:lastColumn="0" w:noHBand="1" w:noVBand="1"/>
-      </w:tblPr>
-      <w:tblGrid>
-        <w:gridCol w:w="9360"/>
-      </w:tblGrid>
-      <w:tr>
-        <w:tc>
-          <w:tcPr>
-            <w:tcW w:w="9360" w:type="dxa"/>
-            <w:shd w:val="clear" w:color="auto" w:fill="CFE2F3"/>
-            <w:tcMar>
-              <w:top w:w="100" w:type="dxa"/>
-              <w:left w:w="100" w:type="dxa"/>
-              <w:bottom w:w="100" w:type="dxa"/>
-              <w:right w:w="100" w:type="dxa"/>
-            </w:tcMar>
-          </w:tcPr>
-          <w:p>
-            <w:pPr>
-              <w:ind w:left="360"/>
-            </w:pPr>
-          </w:p>
-        </w:tc>
-      </w:tr>
-    </w:tbl>
-    <w:p/>
-    <w:p>
-      <w:pPr>
-        <w:ind w:left="360"/>
-      </w:pPr>
-      <w:r>
-        <w:t xml:space="preserve">What </w:t>
-      </w:r>
-      <w:r>
-        <w:t>is meant by soft skills</w:t>
-      </w:r>
-      <w:r>
-        <w:t>?</w:t>
-      </w:r>
-    </w:p>
-    <w:tbl>
-      <w:tblPr>
-        <w:tblW w:w="9360" w:type="dxa"/>
-        <w:tblInd w:w="100" w:type="dxa"/>
-        <w:tblBorders>
-          <w:top w:val="single" w:sz="8" w:space="0" w:color="000000"/>
-          <w:left w:val="single" w:sz="8" w:space="0" w:color="000000"/>
-          <w:bottom w:val="single" w:sz="8" w:space="0" w:color="000000"/>
-          <w:right w:val="single" w:sz="8" w:space="0" w:color="000000"/>
-          <w:insideH w:val="single" w:sz="8" w:space="0" w:color="000000"/>
-          <w:insideV w:val="single" w:sz="8" w:space="0" w:color="000000"/>
-        </w:tblBorders>
-        <w:tblLayout w:type="fixed"/>
-        <w:tblLook w:val="0600" w:firstRow="0" w:lastRow="0" w:firstColumn="0" w:lastColumn="0" w:noHBand="1" w:noVBand="1"/>
-      </w:tblPr>
-      <w:tblGrid>
-        <w:gridCol w:w="9360"/>
-      </w:tblGrid>
-      <w:tr>
-        <w:tc>
-          <w:tcPr>
-            <w:tcW w:w="9360" w:type="dxa"/>
-            <w:shd w:val="clear" w:color="auto" w:fill="CFE2F3"/>
-            <w:tcMar>
-              <w:top w:w="100" w:type="dxa"/>
-              <w:left w:w="100" w:type="dxa"/>
-              <w:bottom w:w="100" w:type="dxa"/>
-              <w:right w:w="100" w:type="dxa"/>
-            </w:tcMar>
-          </w:tcPr>
-          <w:p>
-            <w:pPr>
-              <w:ind w:left="360"/>
-            </w:pPr>
-          </w:p>
-        </w:tc>
-      </w:tr>
-    </w:tbl>
-    <w:p>
-      <w:pPr>
-        <w:ind w:left="360"/>
-      </w:pPr>
-    </w:p>
-    <w:p>
-      <w:pPr>
-        <w:ind w:left="360"/>
-      </w:pPr>
-      <w:r>
-        <w:t>Do you feel it is important to develop them?  Why?</w:t>
-      </w:r>
-    </w:p>
-    <w:tbl>
-      <w:tblPr>
-        <w:tblW w:w="9360" w:type="dxa"/>
-        <w:tblInd w:w="100" w:type="dxa"/>
-        <w:tblBorders>
-          <w:top w:val="single" w:sz="8" w:space="0" w:color="000000"/>
-          <w:left w:val="single" w:sz="8" w:space="0" w:color="000000"/>
-          <w:bottom w:val="single" w:sz="8" w:space="0" w:color="000000"/>
-          <w:right w:val="single" w:sz="8" w:space="0" w:color="000000"/>
-          <w:insideH w:val="single" w:sz="8" w:space="0" w:color="000000"/>
-          <w:insideV w:val="single" w:sz="8" w:space="0" w:color="000000"/>
-        </w:tblBorders>
-        <w:tblLayout w:type="fixed"/>
-        <w:tblLook w:val="0600" w:firstRow="0" w:lastRow="0" w:firstColumn="0" w:lastColumn="0" w:noHBand="1" w:noVBand="1"/>
-      </w:tblPr>
-      <w:tblGrid>
-        <w:gridCol w:w="9360"/>
-      </w:tblGrid>
-      <w:tr>
-        <w:tc>
-          <w:tcPr>
-            <w:tcW w:w="9360" w:type="dxa"/>
-            <w:shd w:val="clear" w:color="auto" w:fill="CFE2F3"/>
-            <w:tcMar>
-              <w:top w:w="100" w:type="dxa"/>
-              <w:left w:w="100" w:type="dxa"/>
-              <w:bottom w:w="100" w:type="dxa"/>
-              <w:right w:w="100" w:type="dxa"/>
-            </w:tcMar>
-          </w:tcPr>
-          <w:p>
-            <w:pPr>
-              <w:ind w:left="360"/>
-            </w:pPr>
-          </w:p>
-        </w:tc>
-      </w:tr>
-    </w:tbl>
-    <w:p/>
-    <w:p/>
-    <w:p>
-      <w:pPr>
-        <w:ind w:left="360"/>
-      </w:pPr>
-      <w:bookmarkStart w:id="8" w:name="_4ibxptmhfunn" w:colFirst="0" w:colLast="0"/>
-      <w:bookmarkEnd w:id="8"/>
-      <w:r>
-        <w:lastRenderedPageBreak/>
-        <w:t>Describe your soft skills?  Where are your strengths and limitations?</w:t>
-      </w:r>
-    </w:p>
-    <w:tbl>
-      <w:tblPr>
-        <w:tblW w:w="9360" w:type="dxa"/>
-        <w:tblInd w:w="100" w:type="dxa"/>
-        <w:tblBorders>
-          <w:top w:val="single" w:sz="8" w:space="0" w:color="000000"/>
-          <w:left w:val="single" w:sz="8" w:space="0" w:color="000000"/>
-          <w:bottom w:val="single" w:sz="8" w:space="0" w:color="000000"/>
-          <w:right w:val="single" w:sz="8" w:space="0" w:color="000000"/>
-          <w:insideH w:val="single" w:sz="8" w:space="0" w:color="000000"/>
-          <w:insideV w:val="single" w:sz="8" w:space="0" w:color="000000"/>
-        </w:tblBorders>
-        <w:tblLayout w:type="fixed"/>
-        <w:tblLook w:val="0600" w:firstRow="0" w:lastRow="0" w:firstColumn="0" w:lastColumn="0" w:noHBand="1" w:noVBand="1"/>
-      </w:tblPr>
-      <w:tblGrid>
-        <w:gridCol w:w="9360"/>
-      </w:tblGrid>
-      <w:tr>
-        <w:tc>
-          <w:tcPr>
-            <w:tcW w:w="9360" w:type="dxa"/>
-            <w:shd w:val="clear" w:color="auto" w:fill="CFE2F3"/>
-            <w:tcMar>
-              <w:top w:w="100" w:type="dxa"/>
-              <w:left w:w="100" w:type="dxa"/>
-              <w:bottom w:w="100" w:type="dxa"/>
-              <w:right w:w="100" w:type="dxa"/>
-            </w:tcMar>
-          </w:tcPr>
-          <w:p>
-            <w:pPr>
-              <w:ind w:left="360"/>
-            </w:pPr>
-          </w:p>
-        </w:tc>
-      </w:tr>
-    </w:tbl>
-    <w:p>
-      <w:pPr>
-        <w:ind w:left="360"/>
-      </w:pPr>
-    </w:p>
-    <w:p>
-      <w:pPr>
-        <w:ind w:left="360"/>
-      </w:pPr>
-      <w:r>
-        <w:t>What are your negative work habits that prevent you achieving your goals</w:t>
-      </w:r>
-      <w:r>
-        <w:t>?</w:t>
-      </w:r>
-    </w:p>
-    <w:tbl>
-      <w:tblPr>
-        <w:tblW w:w="9360" w:type="dxa"/>
-        <w:tblInd w:w="100" w:type="dxa"/>
-        <w:tblBorders>
-          <w:top w:val="single" w:sz="8" w:space="0" w:color="000000"/>
-          <w:left w:val="single" w:sz="8" w:space="0" w:color="000000"/>
-          <w:bottom w:val="single" w:sz="8" w:space="0" w:color="000000"/>
-          <w:right w:val="single" w:sz="8" w:space="0" w:color="000000"/>
-          <w:insideH w:val="single" w:sz="8" w:space="0" w:color="000000"/>
-          <w:insideV w:val="single" w:sz="8" w:space="0" w:color="000000"/>
-        </w:tblBorders>
-        <w:tblLayout w:type="fixed"/>
-        <w:tblLook w:val="0600" w:firstRow="0" w:lastRow="0" w:firstColumn="0" w:lastColumn="0" w:noHBand="1" w:noVBand="1"/>
-      </w:tblPr>
-      <w:tblGrid>
-        <w:gridCol w:w="9360"/>
-      </w:tblGrid>
-      <w:tr>
-        <w:tc>
-          <w:tcPr>
-            <w:tcW w:w="9360" w:type="dxa"/>
-            <w:shd w:val="clear" w:color="auto" w:fill="CFE2F3"/>
-            <w:tcMar>
-              <w:top w:w="100" w:type="dxa"/>
-              <w:left w:w="100" w:type="dxa"/>
-              <w:bottom w:w="100" w:type="dxa"/>
-              <w:right w:w="100" w:type="dxa"/>
-            </w:tcMar>
-          </w:tcPr>
-          <w:p>
-            <w:pPr>
-              <w:ind w:left="360"/>
-            </w:pPr>
-          </w:p>
-        </w:tc>
-      </w:tr>
-    </w:tbl>
-    <w:p>
-      <w:pPr>
-        <w:ind w:left="360"/>
-      </w:pPr>
-    </w:p>
-    <w:p>
-      <w:pPr>
-        <w:ind w:left="360"/>
-      </w:pPr>
-      <w:r>
-        <w:t>Research and d</w:t>
-      </w:r>
-      <w:r>
-        <w:t>efine your understanding of the terms artist and artisan?</w:t>
-      </w:r>
-    </w:p>
-    <w:tbl>
-      <w:tblPr>
-        <w:tblW w:w="9360" w:type="dxa"/>
-        <w:tblInd w:w="100" w:type="dxa"/>
-        <w:tblBorders>
-          <w:top w:val="single" w:sz="8" w:space="0" w:color="000000"/>
-          <w:left w:val="single" w:sz="8" w:space="0" w:color="000000"/>
-          <w:bottom w:val="single" w:sz="8" w:space="0" w:color="000000"/>
-          <w:right w:val="single" w:sz="8" w:space="0" w:color="000000"/>
-          <w:insideH w:val="single" w:sz="8" w:space="0" w:color="000000"/>
-          <w:insideV w:val="single" w:sz="8" w:space="0" w:color="000000"/>
-        </w:tblBorders>
-        <w:tblLayout w:type="fixed"/>
-        <w:tblLook w:val="0600" w:firstRow="0" w:lastRow="0" w:firstColumn="0" w:lastColumn="0" w:noHBand="1" w:noVBand="1"/>
-      </w:tblPr>
-      <w:tblGrid>
-        <w:gridCol w:w="9360"/>
-      </w:tblGrid>
-      <w:tr>
-        <w:tc>
-          <w:tcPr>
-            <w:tcW w:w="9360" w:type="dxa"/>
-            <w:shd w:val="clear" w:color="auto" w:fill="CFE2F3"/>
-            <w:tcMar>
-              <w:top w:w="100" w:type="dxa"/>
-              <w:left w:w="100" w:type="dxa"/>
-              <w:bottom w:w="100" w:type="dxa"/>
-              <w:right w:w="100" w:type="dxa"/>
-            </w:tcMar>
-          </w:tcPr>
-          <w:p>
-            <w:pPr>
-              <w:ind w:left="360"/>
-            </w:pPr>
-          </w:p>
-        </w:tc>
-      </w:tr>
-    </w:tbl>
-    <w:p>
-      <w:pPr>
-        <w:ind w:left="360"/>
-      </w:pPr>
-    </w:p>
-    <w:p>
-      <w:pPr>
-        <w:ind w:left="360"/>
-      </w:pPr>
-      <w:r>
-        <w:t>Describe which fits most closely with your goals and why?</w:t>
-      </w:r>
-    </w:p>
-    <w:tbl>
-      <w:tblPr>
-        <w:tblW w:w="9360" w:type="dxa"/>
-        <w:tblInd w:w="100" w:type="dxa"/>
-        <w:tblBorders>
-          <w:top w:val="single" w:sz="8" w:space="0" w:color="000000"/>
-          <w:left w:val="single" w:sz="8" w:space="0" w:color="000000"/>
-          <w:bottom w:val="single" w:sz="8" w:space="0" w:color="000000"/>
-          <w:right w:val="single" w:sz="8" w:space="0" w:color="000000"/>
-          <w:insideH w:val="single" w:sz="8" w:space="0" w:color="000000"/>
-          <w:insideV w:val="single" w:sz="8" w:space="0" w:color="000000"/>
-        </w:tblBorders>
-        <w:tblLayout w:type="fixed"/>
-        <w:tblLook w:val="0600" w:firstRow="0" w:lastRow="0" w:firstColumn="0" w:lastColumn="0" w:noHBand="1" w:noVBand="1"/>
-      </w:tblPr>
-      <w:tblGrid>
-        <w:gridCol w:w="9360"/>
-      </w:tblGrid>
-      <w:tr>
-        <w:tc>
-          <w:tcPr>
-            <w:tcW w:w="9360" w:type="dxa"/>
-            <w:shd w:val="clear" w:color="auto" w:fill="CFE2F3"/>
-            <w:tcMar>
-              <w:top w:w="100" w:type="dxa"/>
-              <w:left w:w="100" w:type="dxa"/>
-              <w:bottom w:w="100" w:type="dxa"/>
-              <w:right w:w="100" w:type="dxa"/>
-            </w:tcMar>
-          </w:tcPr>
-          <w:p>
-            <w:pPr>
-              <w:ind w:left="360"/>
-            </w:pPr>
-          </w:p>
-        </w:tc>
-      </w:tr>
-    </w:tbl>
-    <w:p>
-      <w:pPr>
         <w:pStyle w:val="NormalWeb"/>
         <w:spacing w:before="120" w:beforeAutospacing="0" w:after="120" w:afterAutospacing="0"/>
         <w:ind w:left="360"/>
@@ -1793,8 +1920,13 @@
       <w:pPr>
         <w:ind w:left="360" w:right="624"/>
       </w:pPr>
-      <w:r>
-        <w:t>Organise a feedback session with your teacher and discuss the following points.  Take notes, so that you can document this first feedback session along your journey.</w:t>
+      <w:proofErr w:type="spellStart"/>
+      <w:r>
+        <w:t>Organise</w:t>
+      </w:r>
+      <w:proofErr w:type="spellEnd"/>
+      <w:r>
+        <w:t xml:space="preserve"> a feedback session with your teacher and discuss the following points.  Take notes, so that you can document this first feedback session along your journey.</w:t>
       </w:r>
     </w:p>
     <w:p/>
@@ -2173,8 +2305,13 @@
       <w:pPr>
         <w:ind w:left="360"/>
       </w:pPr>
-      <w:r>
-        <w:t>Summarise how this feedback session has helped you in moving forward with developing your skills</w:t>
+      <w:proofErr w:type="spellStart"/>
+      <w:r>
+        <w:t>Summarise</w:t>
+      </w:r>
+      <w:proofErr w:type="spellEnd"/>
+      <w:r>
+        <w:t xml:space="preserve"> how this feedback session has helped you in moving forward with developing your skills</w:t>
       </w:r>
       <w:r>
         <w:t>?</w:t>
@@ -2228,8 +2365,6 @@
           <w:highlight w:val="yellow"/>
         </w:rPr>
       </w:pPr>
-      <w:bookmarkStart w:id="9" w:name="_GoBack"/>
-      <w:bookmarkEnd w:id="9"/>
     </w:p>
     <w:p>
       <w:pPr>
@@ -2302,7 +2437,7 @@
 </file>
 
 <file path=word/endnotes.xml><?xml version="1.0" encoding="utf-8"?>
-<w:endnotes xmlns:wpc="http://schemas.microsoft.com/office/word/2010/wordprocessingCanvas" xmlns:cx="http://schemas.microsoft.com/office/drawing/2014/chartex" xmlns:cx1="http://schemas.microsoft.com/office/drawing/2015/9/8/chartex" xmlns:mc="http://schemas.openxmlformats.org/markup-compatibility/2006" xmlns:o="urn:schemas-microsoft-com:office:office" xmlns:r="http://schemas.openxmlformats.org/officeDocument/2006/relationships" xmlns:m="http://schemas.openxmlformats.org/officeDocument/2006/math" xmlns:v="urn:schemas-microsoft-com:vml" xmlns:wp14="http://schemas.microsoft.com/office/word/2010/wordprocessingDrawing" xmlns:wp="http://schemas.openxmlformats.org/drawingml/2006/wordprocessingDrawing" xmlns:w10="urn:schemas-microsoft-com:office:word" xmlns:w="http://schemas.openxmlformats.org/wordprocessingml/2006/main" xmlns:w14="http://schemas.microsoft.com/office/word/2010/wordml" xmlns:w15="http://schemas.microsoft.com/office/word/2012/wordml" xmlns:w16se="http://schemas.microsoft.com/office/word/2015/wordml/symex" xmlns:wpg="http://schemas.microsoft.com/office/word/2010/wordprocessingGroup" xmlns:wpi="http://schemas.microsoft.com/office/word/2010/wordprocessingInk" xmlns:wne="http://schemas.microsoft.com/office/word/2006/wordml" xmlns:wps="http://schemas.microsoft.com/office/word/2010/wordprocessingShape" mc:Ignorable="w14 w15 w16se wp14">
+<w:endnotes xmlns:wpc="http://schemas.microsoft.com/office/word/2010/wordprocessingCanvas" xmlns:cx="http://schemas.microsoft.com/office/drawing/2014/chartex" xmlns:cx1="http://schemas.microsoft.com/office/drawing/2015/9/8/chartex" xmlns:cx2="http://schemas.microsoft.com/office/drawing/2015/10/21/chartex" xmlns:cx3="http://schemas.microsoft.com/office/drawing/2016/5/9/chartex" xmlns:cx4="http://schemas.microsoft.com/office/drawing/2016/5/10/chartex" xmlns:cx5="http://schemas.microsoft.com/office/drawing/2016/5/11/chartex" xmlns:cx6="http://schemas.microsoft.com/office/drawing/2016/5/12/chartex" xmlns:cx7="http://schemas.microsoft.com/office/drawing/2016/5/13/chartex" xmlns:cx8="http://schemas.microsoft.com/office/drawing/2016/5/14/chartex" xmlns:mc="http://schemas.openxmlformats.org/markup-compatibility/2006" xmlns:aink="http://schemas.microsoft.com/office/drawing/2016/ink" xmlns:am3d="http://schemas.microsoft.com/office/drawing/2017/model3d" xmlns:o="urn:schemas-microsoft-com:office:office" xmlns:r="http://schemas.openxmlformats.org/officeDocument/2006/relationships" xmlns:m="http://schemas.openxmlformats.org/officeDocument/2006/math" xmlns:v="urn:schemas-microsoft-com:vml" xmlns:wp14="http://schemas.microsoft.com/office/word/2010/wordprocessingDrawing" xmlns:wp="http://schemas.openxmlformats.org/drawingml/2006/wordprocessingDrawing" xmlns:w10="urn:schemas-microsoft-com:office:word" xmlns:w="http://schemas.openxmlformats.org/wordprocessingml/2006/main" xmlns:w14="http://schemas.microsoft.com/office/word/2010/wordml" xmlns:w15="http://schemas.microsoft.com/office/word/2012/wordml" xmlns:w16cid="http://schemas.microsoft.com/office/word/2016/wordml/cid" xmlns:w16se="http://schemas.microsoft.com/office/word/2015/wordml/symex" xmlns:wpg="http://schemas.microsoft.com/office/word/2010/wordprocessingGroup" xmlns:wpi="http://schemas.microsoft.com/office/word/2010/wordprocessingInk" xmlns:wne="http://schemas.microsoft.com/office/word/2006/wordml" xmlns:wps="http://schemas.microsoft.com/office/word/2010/wordprocessingShape" mc:Ignorable="w14 w15 w16se w16cid wp14">
   <w:endnote w:type="separator" w:id="-1">
     <w:p>
       <w:pPr>
@@ -2327,7 +2462,7 @@
 </file>
 
 <file path=word/footer1.xml><?xml version="1.0" encoding="utf-8"?>
-<w:ftr xmlns:wpc="http://schemas.microsoft.com/office/word/2010/wordprocessingCanvas" xmlns:cx="http://schemas.microsoft.com/office/drawing/2014/chartex" xmlns:cx1="http://schemas.microsoft.com/office/drawing/2015/9/8/chartex" xmlns:mc="http://schemas.openxmlformats.org/markup-compatibility/2006" xmlns:o="urn:schemas-microsoft-com:office:office" xmlns:r="http://schemas.openxmlformats.org/officeDocument/2006/relationships" xmlns:m="http://schemas.openxmlformats.org/officeDocument/2006/math" xmlns:v="urn:schemas-microsoft-com:vml" xmlns:wp14="http://schemas.microsoft.com/office/word/2010/wordprocessingDrawing" xmlns:wp="http://schemas.openxmlformats.org/drawingml/2006/wordprocessingDrawing" xmlns:w10="urn:schemas-microsoft-com:office:word" xmlns:w="http://schemas.openxmlformats.org/wordprocessingml/2006/main" xmlns:w14="http://schemas.microsoft.com/office/word/2010/wordml" xmlns:w15="http://schemas.microsoft.com/office/word/2012/wordml" xmlns:w16se="http://schemas.microsoft.com/office/word/2015/wordml/symex" xmlns:wpg="http://schemas.microsoft.com/office/word/2010/wordprocessingGroup" xmlns:wpi="http://schemas.microsoft.com/office/word/2010/wordprocessingInk" xmlns:wne="http://schemas.microsoft.com/office/word/2006/wordml" xmlns:wps="http://schemas.microsoft.com/office/word/2010/wordprocessingShape" mc:Ignorable="w14 w15 w16se wp14">
+<w:ftr xmlns:wpc="http://schemas.microsoft.com/office/word/2010/wordprocessingCanvas" xmlns:cx="http://schemas.microsoft.com/office/drawing/2014/chartex" xmlns:cx1="http://schemas.microsoft.com/office/drawing/2015/9/8/chartex" xmlns:cx2="http://schemas.microsoft.com/office/drawing/2015/10/21/chartex" xmlns:cx3="http://schemas.microsoft.com/office/drawing/2016/5/9/chartex" xmlns:cx4="http://schemas.microsoft.com/office/drawing/2016/5/10/chartex" xmlns:cx5="http://schemas.microsoft.com/office/drawing/2016/5/11/chartex" xmlns:cx6="http://schemas.microsoft.com/office/drawing/2016/5/12/chartex" xmlns:cx7="http://schemas.microsoft.com/office/drawing/2016/5/13/chartex" xmlns:cx8="http://schemas.microsoft.com/office/drawing/2016/5/14/chartex" xmlns:mc="http://schemas.openxmlformats.org/markup-compatibility/2006" xmlns:aink="http://schemas.microsoft.com/office/drawing/2016/ink" xmlns:am3d="http://schemas.microsoft.com/office/drawing/2017/model3d" xmlns:o="urn:schemas-microsoft-com:office:office" xmlns:r="http://schemas.openxmlformats.org/officeDocument/2006/relationships" xmlns:m="http://schemas.openxmlformats.org/officeDocument/2006/math" xmlns:v="urn:schemas-microsoft-com:vml" xmlns:wp14="http://schemas.microsoft.com/office/word/2010/wordprocessingDrawing" xmlns:wp="http://schemas.openxmlformats.org/drawingml/2006/wordprocessingDrawing" xmlns:w10="urn:schemas-microsoft-com:office:word" xmlns:w="http://schemas.openxmlformats.org/wordprocessingml/2006/main" xmlns:w14="http://schemas.microsoft.com/office/word/2010/wordml" xmlns:w15="http://schemas.microsoft.com/office/word/2012/wordml" xmlns:w16cid="http://schemas.microsoft.com/office/word/2016/wordml/cid" xmlns:w16se="http://schemas.microsoft.com/office/word/2015/wordml/symex" xmlns:wpg="http://schemas.microsoft.com/office/word/2010/wordprocessingGroup" xmlns:wpi="http://schemas.microsoft.com/office/word/2010/wordprocessingInk" xmlns:wne="http://schemas.microsoft.com/office/word/2006/wordml" xmlns:wps="http://schemas.microsoft.com/office/word/2010/wordprocessingShape" mc:Ignorable="w14 w15 w16se w16cid wp14">
   <w:p>
     <w:pPr>
       <w:widowControl/>
@@ -2343,7 +2478,7 @@
         <w:noProof/>
       </w:rPr>
       <w:drawing>
-        <wp:anchor distT="57150" distB="57150" distL="57150" distR="57150" simplePos="0" relativeHeight="251661312" behindDoc="0" locked="0" layoutInCell="0" hidden="0" allowOverlap="1" wp14:anchorId="73BCD833" wp14:editId="2EBF1E3B">
+        <wp:anchor distT="57150" distB="57150" distL="57150" distR="57150" simplePos="0" relativeHeight="251661312" behindDoc="0" locked="0" layoutInCell="0" hidden="0" allowOverlap="1" wp14:anchorId="79E98610" wp14:editId="0EC90D93">
           <wp:simplePos x="0" y="0"/>
           <wp:positionH relativeFrom="margin">
             <wp:posOffset>-104140</wp:posOffset>
@@ -2422,7 +2557,7 @@
 </file>
 
 <file path=word/footer2.xml><?xml version="1.0" encoding="utf-8"?>
-<w:ftr xmlns:wpc="http://schemas.microsoft.com/office/word/2010/wordprocessingCanvas" xmlns:cx="http://schemas.microsoft.com/office/drawing/2014/chartex" xmlns:cx1="http://schemas.microsoft.com/office/drawing/2015/9/8/chartex" xmlns:mc="http://schemas.openxmlformats.org/markup-compatibility/2006" xmlns:o="urn:schemas-microsoft-com:office:office" xmlns:r="http://schemas.openxmlformats.org/officeDocument/2006/relationships" xmlns:m="http://schemas.openxmlformats.org/officeDocument/2006/math" xmlns:v="urn:schemas-microsoft-com:vml" xmlns:wp14="http://schemas.microsoft.com/office/word/2010/wordprocessingDrawing" xmlns:wp="http://schemas.openxmlformats.org/drawingml/2006/wordprocessingDrawing" xmlns:w10="urn:schemas-microsoft-com:office:word" xmlns:w="http://schemas.openxmlformats.org/wordprocessingml/2006/main" xmlns:w14="http://schemas.microsoft.com/office/word/2010/wordml" xmlns:w15="http://schemas.microsoft.com/office/word/2012/wordml" xmlns:w16se="http://schemas.microsoft.com/office/word/2015/wordml/symex" xmlns:wpg="http://schemas.microsoft.com/office/word/2010/wordprocessingGroup" xmlns:wpi="http://schemas.microsoft.com/office/word/2010/wordprocessingInk" xmlns:wne="http://schemas.microsoft.com/office/word/2006/wordml" xmlns:wps="http://schemas.microsoft.com/office/word/2010/wordprocessingShape" mc:Ignorable="w14 w15 w16se wp14">
+<w:ftr xmlns:wpc="http://schemas.microsoft.com/office/word/2010/wordprocessingCanvas" xmlns:cx="http://schemas.microsoft.com/office/drawing/2014/chartex" xmlns:cx1="http://schemas.microsoft.com/office/drawing/2015/9/8/chartex" xmlns:cx2="http://schemas.microsoft.com/office/drawing/2015/10/21/chartex" xmlns:cx3="http://schemas.microsoft.com/office/drawing/2016/5/9/chartex" xmlns:cx4="http://schemas.microsoft.com/office/drawing/2016/5/10/chartex" xmlns:cx5="http://schemas.microsoft.com/office/drawing/2016/5/11/chartex" xmlns:cx6="http://schemas.microsoft.com/office/drawing/2016/5/12/chartex" xmlns:cx7="http://schemas.microsoft.com/office/drawing/2016/5/13/chartex" xmlns:cx8="http://schemas.microsoft.com/office/drawing/2016/5/14/chartex" xmlns:mc="http://schemas.openxmlformats.org/markup-compatibility/2006" xmlns:aink="http://schemas.microsoft.com/office/drawing/2016/ink" xmlns:am3d="http://schemas.microsoft.com/office/drawing/2017/model3d" xmlns:o="urn:schemas-microsoft-com:office:office" xmlns:r="http://schemas.openxmlformats.org/officeDocument/2006/relationships" xmlns:m="http://schemas.openxmlformats.org/officeDocument/2006/math" xmlns:v="urn:schemas-microsoft-com:vml" xmlns:wp14="http://schemas.microsoft.com/office/word/2010/wordprocessingDrawing" xmlns:wp="http://schemas.openxmlformats.org/drawingml/2006/wordprocessingDrawing" xmlns:w10="urn:schemas-microsoft-com:office:word" xmlns:w="http://schemas.openxmlformats.org/wordprocessingml/2006/main" xmlns:w14="http://schemas.microsoft.com/office/word/2010/wordml" xmlns:w15="http://schemas.microsoft.com/office/word/2012/wordml" xmlns:w16cid="http://schemas.microsoft.com/office/word/2016/wordml/cid" xmlns:w16se="http://schemas.microsoft.com/office/word/2015/wordml/symex" xmlns:wpg="http://schemas.microsoft.com/office/word/2010/wordprocessingGroup" xmlns:wpi="http://schemas.microsoft.com/office/word/2010/wordprocessingInk" xmlns:wne="http://schemas.microsoft.com/office/word/2006/wordml" xmlns:wps="http://schemas.microsoft.com/office/word/2010/wordprocessingShape" mc:Ignorable="w14 w15 w16se w16cid wp14">
   <w:p>
     <w:pPr>
       <w:tabs>
@@ -2444,7 +2579,7 @@
 </file>
 
 <file path=word/footnotes.xml><?xml version="1.0" encoding="utf-8"?>
-<w:footnotes xmlns:wpc="http://schemas.microsoft.com/office/word/2010/wordprocessingCanvas" xmlns:cx="http://schemas.microsoft.com/office/drawing/2014/chartex" xmlns:cx1="http://schemas.microsoft.com/office/drawing/2015/9/8/chartex" xmlns:mc="http://schemas.openxmlformats.org/markup-compatibility/2006" xmlns:o="urn:schemas-microsoft-com:office:office" xmlns:r="http://schemas.openxmlformats.org/officeDocument/2006/relationships" xmlns:m="http://schemas.openxmlformats.org/officeDocument/2006/math" xmlns:v="urn:schemas-microsoft-com:vml" xmlns:wp14="http://schemas.microsoft.com/office/word/2010/wordprocessingDrawing" xmlns:wp="http://schemas.openxmlformats.org/drawingml/2006/wordprocessingDrawing" xmlns:w10="urn:schemas-microsoft-com:office:word" xmlns:w="http://schemas.openxmlformats.org/wordprocessingml/2006/main" xmlns:w14="http://schemas.microsoft.com/office/word/2010/wordml" xmlns:w15="http://schemas.microsoft.com/office/word/2012/wordml" xmlns:w16se="http://schemas.microsoft.com/office/word/2015/wordml/symex" xmlns:wpg="http://schemas.microsoft.com/office/word/2010/wordprocessingGroup" xmlns:wpi="http://schemas.microsoft.com/office/word/2010/wordprocessingInk" xmlns:wne="http://schemas.microsoft.com/office/word/2006/wordml" xmlns:wps="http://schemas.microsoft.com/office/word/2010/wordprocessingShape" mc:Ignorable="w14 w15 w16se wp14">
+<w:footnotes xmlns:wpc="http://schemas.microsoft.com/office/word/2010/wordprocessingCanvas" xmlns:cx="http://schemas.microsoft.com/office/drawing/2014/chartex" xmlns:cx1="http://schemas.microsoft.com/office/drawing/2015/9/8/chartex" xmlns:cx2="http://schemas.microsoft.com/office/drawing/2015/10/21/chartex" xmlns:cx3="http://schemas.microsoft.com/office/drawing/2016/5/9/chartex" xmlns:cx4="http://schemas.microsoft.com/office/drawing/2016/5/10/chartex" xmlns:cx5="http://schemas.microsoft.com/office/drawing/2016/5/11/chartex" xmlns:cx6="http://schemas.microsoft.com/office/drawing/2016/5/12/chartex" xmlns:cx7="http://schemas.microsoft.com/office/drawing/2016/5/13/chartex" xmlns:cx8="http://schemas.microsoft.com/office/drawing/2016/5/14/chartex" xmlns:mc="http://schemas.openxmlformats.org/markup-compatibility/2006" xmlns:aink="http://schemas.microsoft.com/office/drawing/2016/ink" xmlns:am3d="http://schemas.microsoft.com/office/drawing/2017/model3d" xmlns:o="urn:schemas-microsoft-com:office:office" xmlns:r="http://schemas.openxmlformats.org/officeDocument/2006/relationships" xmlns:m="http://schemas.openxmlformats.org/officeDocument/2006/math" xmlns:v="urn:schemas-microsoft-com:vml" xmlns:wp14="http://schemas.microsoft.com/office/word/2010/wordprocessingDrawing" xmlns:wp="http://schemas.openxmlformats.org/drawingml/2006/wordprocessingDrawing" xmlns:w10="urn:schemas-microsoft-com:office:word" xmlns:w="http://schemas.openxmlformats.org/wordprocessingml/2006/main" xmlns:w14="http://schemas.microsoft.com/office/word/2010/wordml" xmlns:w15="http://schemas.microsoft.com/office/word/2012/wordml" xmlns:w16cid="http://schemas.microsoft.com/office/word/2016/wordml/cid" xmlns:w16se="http://schemas.microsoft.com/office/word/2015/wordml/symex" xmlns:wpg="http://schemas.microsoft.com/office/word/2010/wordprocessingGroup" xmlns:wpi="http://schemas.microsoft.com/office/word/2010/wordprocessingInk" xmlns:wne="http://schemas.microsoft.com/office/word/2006/wordml" xmlns:wps="http://schemas.microsoft.com/office/word/2010/wordprocessingShape" mc:Ignorable="w14 w15 w16se w16cid wp14">
   <w:footnote w:type="separator" w:id="-1">
     <w:p>
       <w:pPr>
@@ -2469,7 +2604,7 @@
 </file>
 
 <file path=word/header1.xml><?xml version="1.0" encoding="utf-8"?>
-<w:hdr xmlns:wpc="http://schemas.microsoft.com/office/word/2010/wordprocessingCanvas" xmlns:cx="http://schemas.microsoft.com/office/drawing/2014/chartex" xmlns:cx1="http://schemas.microsoft.com/office/drawing/2015/9/8/chartex" xmlns:mc="http://schemas.openxmlformats.org/markup-compatibility/2006" xmlns:o="urn:schemas-microsoft-com:office:office" xmlns:r="http://schemas.openxmlformats.org/officeDocument/2006/relationships" xmlns:m="http://schemas.openxmlformats.org/officeDocument/2006/math" xmlns:v="urn:schemas-microsoft-com:vml" xmlns:wp14="http://schemas.microsoft.com/office/word/2010/wordprocessingDrawing" xmlns:wp="http://schemas.openxmlformats.org/drawingml/2006/wordprocessingDrawing" xmlns:w10="urn:schemas-microsoft-com:office:word" xmlns:w="http://schemas.openxmlformats.org/wordprocessingml/2006/main" xmlns:w14="http://schemas.microsoft.com/office/word/2010/wordml" xmlns:w15="http://schemas.microsoft.com/office/word/2012/wordml" xmlns:w16se="http://schemas.microsoft.com/office/word/2015/wordml/symex" xmlns:wpg="http://schemas.microsoft.com/office/word/2010/wordprocessingGroup" xmlns:wpi="http://schemas.microsoft.com/office/word/2010/wordprocessingInk" xmlns:wne="http://schemas.microsoft.com/office/word/2006/wordml" xmlns:wps="http://schemas.microsoft.com/office/word/2010/wordprocessingShape" mc:Ignorable="w14 w15 w16se wp14">
+<w:hdr xmlns:wpc="http://schemas.microsoft.com/office/word/2010/wordprocessingCanvas" xmlns:cx="http://schemas.microsoft.com/office/drawing/2014/chartex" xmlns:cx1="http://schemas.microsoft.com/office/drawing/2015/9/8/chartex" xmlns:cx2="http://schemas.microsoft.com/office/drawing/2015/10/21/chartex" xmlns:cx3="http://schemas.microsoft.com/office/drawing/2016/5/9/chartex" xmlns:cx4="http://schemas.microsoft.com/office/drawing/2016/5/10/chartex" xmlns:cx5="http://schemas.microsoft.com/office/drawing/2016/5/11/chartex" xmlns:cx6="http://schemas.microsoft.com/office/drawing/2016/5/12/chartex" xmlns:cx7="http://schemas.microsoft.com/office/drawing/2016/5/13/chartex" xmlns:cx8="http://schemas.microsoft.com/office/drawing/2016/5/14/chartex" xmlns:mc="http://schemas.openxmlformats.org/markup-compatibility/2006" xmlns:aink="http://schemas.microsoft.com/office/drawing/2016/ink" xmlns:am3d="http://schemas.microsoft.com/office/drawing/2017/model3d" xmlns:o="urn:schemas-microsoft-com:office:office" xmlns:r="http://schemas.openxmlformats.org/officeDocument/2006/relationships" xmlns:m="http://schemas.openxmlformats.org/officeDocument/2006/math" xmlns:v="urn:schemas-microsoft-com:vml" xmlns:wp14="http://schemas.microsoft.com/office/word/2010/wordprocessingDrawing" xmlns:wp="http://schemas.openxmlformats.org/drawingml/2006/wordprocessingDrawing" xmlns:w10="urn:schemas-microsoft-com:office:word" xmlns:w="http://schemas.openxmlformats.org/wordprocessingml/2006/main" xmlns:w14="http://schemas.microsoft.com/office/word/2010/wordml" xmlns:w15="http://schemas.microsoft.com/office/word/2012/wordml" xmlns:w16cid="http://schemas.microsoft.com/office/word/2016/wordml/cid" xmlns:w16se="http://schemas.microsoft.com/office/word/2015/wordml/symex" xmlns:wpg="http://schemas.microsoft.com/office/word/2010/wordprocessingGroup" xmlns:wpi="http://schemas.microsoft.com/office/word/2010/wordprocessingInk" xmlns:wne="http://schemas.microsoft.com/office/word/2006/wordml" xmlns:wps="http://schemas.microsoft.com/office/word/2010/wordprocessingShape" mc:Ignorable="w14 w15 w16se w16cid wp14">
   <w:p>
     <w:pPr>
       <w:tabs>
@@ -2482,7 +2617,7 @@
         <w:noProof/>
       </w:rPr>
       <w:drawing>
-        <wp:anchor distT="0" distB="0" distL="0" distR="0" simplePos="0" relativeHeight="251656192" behindDoc="0" locked="0" layoutInCell="0" hidden="0" allowOverlap="1" wp14:anchorId="360BA39B" wp14:editId="77903E8E">
+        <wp:anchor distT="0" distB="0" distL="0" distR="0" simplePos="0" relativeHeight="251656192" behindDoc="0" locked="0" layoutInCell="0" hidden="0" allowOverlap="1" wp14:anchorId="5C721507" wp14:editId="1F9D8AFB">
           <wp:simplePos x="0" y="0"/>
           <wp:positionH relativeFrom="margin">
             <wp:posOffset>5848350</wp:posOffset>
@@ -2531,7 +2666,7 @@
 </file>
 
 <file path=word/numbering.xml><?xml version="1.0" encoding="utf-8"?>
-<w:numbering xmlns:wpc="http://schemas.microsoft.com/office/word/2010/wordprocessingCanvas" xmlns:cx="http://schemas.microsoft.com/office/drawing/2014/chartex" xmlns:cx1="http://schemas.microsoft.com/office/drawing/2015/9/8/chartex" xmlns:mc="http://schemas.openxmlformats.org/markup-compatibility/2006" xmlns:o="urn:schemas-microsoft-com:office:office" xmlns:r="http://schemas.openxmlformats.org/officeDocument/2006/relationships" xmlns:m="http://schemas.openxmlformats.org/officeDocument/2006/math" xmlns:v="urn:schemas-microsoft-com:vml" xmlns:wp14="http://schemas.microsoft.com/office/word/2010/wordprocessingDrawing" xmlns:wp="http://schemas.openxmlformats.org/drawingml/2006/wordprocessingDrawing" xmlns:w10="urn:schemas-microsoft-com:office:word" xmlns:w="http://schemas.openxmlformats.org/wordprocessingml/2006/main" xmlns:w14="http://schemas.microsoft.com/office/word/2010/wordml" xmlns:w15="http://schemas.microsoft.com/office/word/2012/wordml" xmlns:w16se="http://schemas.microsoft.com/office/word/2015/wordml/symex" xmlns:wpg="http://schemas.microsoft.com/office/word/2010/wordprocessingGroup" xmlns:wpi="http://schemas.microsoft.com/office/word/2010/wordprocessingInk" xmlns:wne="http://schemas.microsoft.com/office/word/2006/wordml" xmlns:wps="http://schemas.microsoft.com/office/word/2010/wordprocessingShape" mc:Ignorable="w14 w15 w16se wp14">
+<w:numbering xmlns:wpc="http://schemas.microsoft.com/office/word/2010/wordprocessingCanvas" xmlns:cx="http://schemas.microsoft.com/office/drawing/2014/chartex" xmlns:cx1="http://schemas.microsoft.com/office/drawing/2015/9/8/chartex" xmlns:cx2="http://schemas.microsoft.com/office/drawing/2015/10/21/chartex" xmlns:cx3="http://schemas.microsoft.com/office/drawing/2016/5/9/chartex" xmlns:cx4="http://schemas.microsoft.com/office/drawing/2016/5/10/chartex" xmlns:cx5="http://schemas.microsoft.com/office/drawing/2016/5/11/chartex" xmlns:cx6="http://schemas.microsoft.com/office/drawing/2016/5/12/chartex" xmlns:cx7="http://schemas.microsoft.com/office/drawing/2016/5/13/chartex" xmlns:cx8="http://schemas.microsoft.com/office/drawing/2016/5/14/chartex" xmlns:mc="http://schemas.openxmlformats.org/markup-compatibility/2006" xmlns:aink="http://schemas.microsoft.com/office/drawing/2016/ink" xmlns:am3d="http://schemas.microsoft.com/office/drawing/2017/model3d" xmlns:o="urn:schemas-microsoft-com:office:office" xmlns:r="http://schemas.openxmlformats.org/officeDocument/2006/relationships" xmlns:m="http://schemas.openxmlformats.org/officeDocument/2006/math" xmlns:v="urn:schemas-microsoft-com:vml" xmlns:wp14="http://schemas.microsoft.com/office/word/2010/wordprocessingDrawing" xmlns:wp="http://schemas.openxmlformats.org/drawingml/2006/wordprocessingDrawing" xmlns:w10="urn:schemas-microsoft-com:office:word" xmlns:w="http://schemas.openxmlformats.org/wordprocessingml/2006/main" xmlns:w14="http://schemas.microsoft.com/office/word/2010/wordml" xmlns:w15="http://schemas.microsoft.com/office/word/2012/wordml" xmlns:w16cid="http://schemas.microsoft.com/office/word/2016/wordml/cid" xmlns:w16se="http://schemas.microsoft.com/office/word/2015/wordml/symex" xmlns:wpg="http://schemas.microsoft.com/office/word/2010/wordprocessingGroup" xmlns:wpi="http://schemas.microsoft.com/office/word/2010/wordprocessingInk" xmlns:wne="http://schemas.microsoft.com/office/word/2006/wordml" xmlns:wps="http://schemas.microsoft.com/office/word/2010/wordprocessingShape" mc:Ignorable="w14 w15 w16se w16cid wp14">
   <w:abstractNum w:abstractNumId="0" w15:restartNumberingAfterBreak="0">
     <w:nsid w:val="09D7260B"/>
     <w:multiLevelType w:val="multilevel"/>
@@ -3950,7 +4085,7 @@
 </file>
 
 <file path=word/styles.xml><?xml version="1.0" encoding="utf-8"?>
-<w:styles xmlns:mc="http://schemas.openxmlformats.org/markup-compatibility/2006" xmlns:r="http://schemas.openxmlformats.org/officeDocument/2006/relationships" xmlns:w="http://schemas.openxmlformats.org/wordprocessingml/2006/main" xmlns:w14="http://schemas.microsoft.com/office/word/2010/wordml" xmlns:w15="http://schemas.microsoft.com/office/word/2012/wordml" xmlns:w16se="http://schemas.microsoft.com/office/word/2015/wordml/symex" mc:Ignorable="w14 w15 w16se">
+<w:styles xmlns:mc="http://schemas.openxmlformats.org/markup-compatibility/2006" xmlns:r="http://schemas.openxmlformats.org/officeDocument/2006/relationships" xmlns:w="http://schemas.openxmlformats.org/wordprocessingml/2006/main" xmlns:w14="http://schemas.microsoft.com/office/word/2010/wordml" xmlns:w15="http://schemas.microsoft.com/office/word/2012/wordml" xmlns:w16cid="http://schemas.microsoft.com/office/word/2016/wordml/cid" xmlns:w16se="http://schemas.microsoft.com/office/word/2015/wordml/symex" mc:Ignorable="w14 w15 w16se w16cid">
   <w:docDefaults>
     <w:rPrDefault>
       <w:rPr>
@@ -3969,7 +4104,7 @@
       </w:pPr>
     </w:pPrDefault>
   </w:docDefaults>
-  <w:latentStyles w:defLockedState="0" w:defUIPriority="99" w:defSemiHidden="0" w:defUnhideWhenUsed="0" w:defQFormat="0" w:count="371">
+  <w:latentStyles w:defLockedState="0" w:defUIPriority="99" w:defSemiHidden="0" w:defUnhideWhenUsed="0" w:defQFormat="0" w:count="375">
     <w:lsdException w:name="Normal" w:uiPriority="0" w:qFormat="1"/>
     <w:lsdException w:name="heading 1" w:uiPriority="9" w:qFormat="1"/>
     <w:lsdException w:name="heading 2" w:semiHidden="1" w:uiPriority="9" w:unhideWhenUsed="1" w:qFormat="1"/>
@@ -4075,7 +4210,6 @@
     <w:lsdException w:name="HTML Sample" w:semiHidden="1" w:unhideWhenUsed="1"/>
     <w:lsdException w:name="HTML Typewriter" w:semiHidden="1" w:unhideWhenUsed="1"/>
     <w:lsdException w:name="HTML Variable" w:semiHidden="1" w:unhideWhenUsed="1"/>
-    <w:lsdException w:name="Normal Table" w:semiHidden="1" w:unhideWhenUsed="1"/>
     <w:lsdException w:name="annotation subject" w:semiHidden="1" w:unhideWhenUsed="1"/>
     <w:lsdException w:name="No List" w:semiHidden="1" w:unhideWhenUsed="1"/>
     <w:lsdException w:name="Outline List 1" w:semiHidden="1" w:unhideWhenUsed="1"/>
@@ -4119,10 +4253,8 @@
     <w:lsdException w:name="Table Elegant" w:semiHidden="1" w:unhideWhenUsed="1"/>
     <w:lsdException w:name="Table Professional" w:semiHidden="1" w:unhideWhenUsed="1"/>
     <w:lsdException w:name="Table Subtle 1" w:semiHidden="1" w:unhideWhenUsed="1"/>
-    <w:lsdException w:name="Table Subtle 2" w:semiHidden="1" w:unhideWhenUsed="1"/>
     <w:lsdException w:name="Table Web 1" w:semiHidden="1" w:unhideWhenUsed="1"/>
     <w:lsdException w:name="Table Web 2" w:semiHidden="1" w:unhideWhenUsed="1"/>
-    <w:lsdException w:name="Table Web 3" w:semiHidden="1" w:unhideWhenUsed="1"/>
     <w:lsdException w:name="Balloon Text" w:semiHidden="1" w:unhideWhenUsed="1"/>
     <w:lsdException w:name="Table Grid" w:uiPriority="39"/>
     <w:lsdException w:name="Table Theme" w:semiHidden="1" w:unhideWhenUsed="1"/>
@@ -4341,6 +4473,10 @@
     <w:lsdException w:name="List Table 5 Dark Accent 6" w:uiPriority="50"/>
     <w:lsdException w:name="List Table 6 Colorful Accent 6" w:uiPriority="51"/>
     <w:lsdException w:name="List Table 7 Colorful Accent 6" w:uiPriority="52"/>
+    <w:lsdException w:name="Mention" w:semiHidden="1" w:unhideWhenUsed="1"/>
+    <w:lsdException w:name="Smart Hyperlink" w:semiHidden="1" w:unhideWhenUsed="1"/>
+    <w:lsdException w:name="Hashtag" w:semiHidden="1" w:unhideWhenUsed="1"/>
+    <w:lsdException w:name="Unresolved Mention" w:semiHidden="1" w:unhideWhenUsed="1"/>
   </w:latentStyles>
   <w:style w:type="paragraph" w:default="1" w:styleId="Normal">
     <w:name w:val="Normal"/>
@@ -5160,7 +5296,7 @@
 </file>
 
 <file path=customXml/itemProps1.xml><?xml version="1.0" encoding="utf-8"?>
-<ds:datastoreItem xmlns:ds="http://schemas.openxmlformats.org/officeDocument/2006/customXml" ds:itemID="{CC98F667-EC90-43AC-9409-0B07F462CDB7}">
+<ds:datastoreItem xmlns:ds="http://schemas.openxmlformats.org/officeDocument/2006/customXml" ds:itemID="{8D116F0B-6C42-457B-B462-4C9802B5C1D2}">
   <ds:schemaRefs>
     <ds:schemaRef ds:uri="http://schemas.openxmlformats.org/officeDocument/2006/bibliography"/>
   </ds:schemaRefs>

</xml_diff>